<commit_message>
finished ACCG1000 assignment, just need to add 2 more refs
</commit_message>
<xml_diff>
--- a/2021/S3/ACCG1000/Case Study/ACCG1000_45188416.docx
+++ b/2021/S3/ACCG1000/Case Study/ACCG1000_45188416.docx
@@ -8,6 +8,7 @@
         <w:pBdr>
           <w:bottom w:val="single" w:sz="12" w:space="1" w:color="auto"/>
         </w:pBdr>
+        <w:spacing w:line="360" w:lineRule="auto"/>
         <w:rPr>
           <w:rFonts w:ascii="Times New Roman" w:hAnsi="Times New Roman" w:cs="Times New Roman"/>
         </w:rPr>
@@ -22,6 +23,7 @@
     <w:p>
       <w:pPr>
         <w:pStyle w:val="Heading3"/>
+        <w:spacing w:line="360" w:lineRule="auto"/>
         <w:rPr>
           <w:rFonts w:ascii="Times New Roman" w:hAnsi="Times New Roman" w:cs="Times New Roman"/>
           <w:i/>
@@ -133,6 +135,7 @@
     <w:p>
       <w:pPr>
         <w:pStyle w:val="Heading3"/>
+        <w:spacing w:line="360" w:lineRule="auto"/>
         <w:rPr>
           <w:rFonts w:ascii="Times New Roman" w:hAnsi="Times New Roman" w:cs="Times New Roman"/>
           <w:i/>
@@ -150,6 +153,7 @@
     <w:p>
       <w:pPr>
         <w:pStyle w:val="Heading1"/>
+        <w:spacing w:line="360" w:lineRule="auto"/>
         <w:rPr>
           <w:rFonts w:ascii="Times New Roman" w:hAnsi="Times New Roman" w:cs="Times New Roman"/>
           <w:sz w:val="24"/>
@@ -168,51 +172,68 @@
     </w:p>
     <w:p>
       <w:pPr>
-        <w:rPr>
-          <w:rFonts w:ascii="Times New Roman" w:hAnsi="Times New Roman" w:cs="Times New Roman"/>
-          <w:sz w:val="24"/>
-          <w:szCs w:val="24"/>
-        </w:rPr>
-      </w:pPr>
-      <w:r>
-        <w:rPr>
-          <w:rFonts w:ascii="Times New Roman" w:hAnsi="Times New Roman" w:cs="Times New Roman"/>
-          <w:sz w:val="24"/>
-          <w:szCs w:val="24"/>
-        </w:rPr>
-        <w:t xml:space="preserve">In February 2019, Commissioner Kenneth Hayne published a Final Report of his investigation into the “Misconduct in the Banking, Superannuation and Financial Services Industry”. </w:t>
-      </w:r>
-      <w:r>
-        <w:rPr>
-          <w:rFonts w:ascii="Times New Roman" w:hAnsi="Times New Roman" w:cs="Times New Roman"/>
-          <w:sz w:val="24"/>
-          <w:szCs w:val="24"/>
-        </w:rPr>
-        <w:t xml:space="preserve">Hayne </w:t>
-      </w:r>
-      <w:r>
-        <w:rPr>
-          <w:rFonts w:ascii="Times New Roman" w:hAnsi="Times New Roman" w:cs="Times New Roman"/>
-          <w:sz w:val="24"/>
-          <w:szCs w:val="24"/>
-        </w:rPr>
-        <w:t xml:space="preserve">included </w:t>
-      </w:r>
-      <w:r>
-        <w:rPr>
-          <w:rFonts w:ascii="Times New Roman" w:hAnsi="Times New Roman" w:cs="Times New Roman"/>
-          <w:sz w:val="24"/>
-          <w:szCs w:val="24"/>
-        </w:rPr>
-        <w:t xml:space="preserve">a </w:t>
-      </w:r>
-      <w:r>
-        <w:rPr>
-          <w:rFonts w:ascii="Times New Roman" w:hAnsi="Times New Roman" w:cs="Times New Roman"/>
-          <w:sz w:val="24"/>
-          <w:szCs w:val="24"/>
-        </w:rPr>
-        <w:t xml:space="preserve">total of 76 </w:t>
+        <w:spacing w:line="360" w:lineRule="auto"/>
+        <w:rPr>
+          <w:rFonts w:ascii="Times New Roman" w:hAnsi="Times New Roman" w:cs="Times New Roman"/>
+          <w:sz w:val="24"/>
+          <w:szCs w:val="24"/>
+        </w:rPr>
+      </w:pPr>
+      <w:r>
+        <w:rPr>
+          <w:rFonts w:ascii="Times New Roman" w:hAnsi="Times New Roman" w:cs="Times New Roman"/>
+          <w:sz w:val="24"/>
+          <w:szCs w:val="24"/>
+        </w:rPr>
+        <w:t xml:space="preserve">In February 2019, Commissioner Kenneth Hayne published a Final Report of his investigation into the </w:t>
+      </w:r>
+      <w:r>
+        <w:rPr>
+          <w:rFonts w:ascii="Times New Roman" w:hAnsi="Times New Roman" w:cs="Times New Roman"/>
+          <w:sz w:val="24"/>
+          <w:szCs w:val="24"/>
+        </w:rPr>
+        <w:t>‘</w:t>
+      </w:r>
+      <w:r>
+        <w:rPr>
+          <w:rFonts w:ascii="Times New Roman" w:hAnsi="Times New Roman" w:cs="Times New Roman"/>
+          <w:sz w:val="24"/>
+          <w:szCs w:val="24"/>
+        </w:rPr>
+        <w:t>Misconduct in the Banking, Superannuation and Financial Services Industry</w:t>
+      </w:r>
+      <w:r>
+        <w:rPr>
+          <w:rFonts w:ascii="Times New Roman" w:hAnsi="Times New Roman" w:cs="Times New Roman"/>
+          <w:sz w:val="24"/>
+          <w:szCs w:val="24"/>
+        </w:rPr>
+        <w:t>’</w:t>
+      </w:r>
+      <w:r>
+        <w:rPr>
+          <w:rFonts w:ascii="Times New Roman" w:hAnsi="Times New Roman" w:cs="Times New Roman"/>
+          <w:sz w:val="24"/>
+          <w:szCs w:val="24"/>
+        </w:rPr>
+        <w:t xml:space="preserve">. </w:t>
+      </w:r>
+      <w:r>
+        <w:rPr>
+          <w:rFonts w:ascii="Times New Roman" w:hAnsi="Times New Roman" w:cs="Times New Roman"/>
+          <w:sz w:val="24"/>
+          <w:szCs w:val="24"/>
+        </w:rPr>
+        <w:t xml:space="preserve">Hayne included </w:t>
+      </w:r>
+      <w:r>
+        <w:rPr>
+          <w:rFonts w:ascii="Times New Roman" w:hAnsi="Times New Roman" w:cs="Times New Roman"/>
+          <w:sz w:val="24"/>
+          <w:szCs w:val="24"/>
+        </w:rPr>
+        <w:t xml:space="preserve">a total of 76 </w:t>
       </w:r>
       <w:r>
         <w:rPr>
@@ -260,23 +281,7 @@
           <w:sz w:val="24"/>
           <w:szCs w:val="24"/>
         </w:rPr>
-        <w:t>centred</w:t>
-      </w:r>
-      <w:r>
-        <w:rPr>
-          <w:rFonts w:ascii="Times New Roman" w:hAnsi="Times New Roman" w:cs="Times New Roman"/>
-          <w:sz w:val="24"/>
-          <w:szCs w:val="24"/>
-        </w:rPr>
-        <w:t xml:space="preserve"> around the </w:t>
-      </w:r>
-      <w:r>
-        <w:rPr>
-          <w:rFonts w:ascii="Times New Roman" w:hAnsi="Times New Roman" w:cs="Times New Roman"/>
-          <w:sz w:val="24"/>
-          <w:szCs w:val="24"/>
-        </w:rPr>
-        <w:t>banking industry</w:t>
+        <w:t>within</w:t>
       </w:r>
       <w:r>
         <w:rPr>
@@ -292,7 +297,47 @@
           <w:sz w:val="24"/>
           <w:szCs w:val="24"/>
         </w:rPr>
-        <w:t>due to unethical conduct within the industry</w:t>
+        <w:t xml:space="preserve">banking </w:t>
+      </w:r>
+      <w:r>
+        <w:rPr>
+          <w:rFonts w:ascii="Times New Roman" w:hAnsi="Times New Roman" w:cs="Times New Roman"/>
+          <w:sz w:val="24"/>
+          <w:szCs w:val="24"/>
+        </w:rPr>
+        <w:t>due to</w:t>
+      </w:r>
+      <w:r>
+        <w:rPr>
+          <w:rFonts w:ascii="Times New Roman" w:hAnsi="Times New Roman" w:cs="Times New Roman"/>
+          <w:sz w:val="24"/>
+          <w:szCs w:val="24"/>
+        </w:rPr>
+        <w:t xml:space="preserve"> continued</w:t>
+      </w:r>
+      <w:r>
+        <w:rPr>
+          <w:rFonts w:ascii="Times New Roman" w:hAnsi="Times New Roman" w:cs="Times New Roman"/>
+          <w:sz w:val="24"/>
+          <w:szCs w:val="24"/>
+        </w:rPr>
+        <w:t xml:space="preserve"> unethical conduct </w:t>
+      </w:r>
+      <w:r>
+        <w:rPr>
+          <w:rFonts w:ascii="Times New Roman" w:hAnsi="Times New Roman" w:cs="Times New Roman"/>
+          <w:sz w:val="24"/>
+          <w:szCs w:val="24"/>
+        </w:rPr>
+        <w:t>throughout</w:t>
+      </w:r>
+      <w:r>
+        <w:rPr>
+          <w:rFonts w:ascii="Times New Roman" w:hAnsi="Times New Roman" w:cs="Times New Roman"/>
+          <w:sz w:val="24"/>
+          <w:szCs w:val="24"/>
+        </w:rPr>
+        <w:t xml:space="preserve"> the industry</w:t>
       </w:r>
       <w:r>
         <w:rPr>
@@ -318,15 +363,79 @@
           <w:sz w:val="24"/>
           <w:szCs w:val="24"/>
         </w:rPr>
-        <w:t xml:space="preserve">. The Commonwealth Bank of Australia (CBA), one of the largest banks in Australia, </w:t>
-      </w:r>
-      <w:r>
-        <w:rPr>
-          <w:rFonts w:ascii="Times New Roman" w:hAnsi="Times New Roman" w:cs="Times New Roman"/>
-          <w:sz w:val="24"/>
-          <w:szCs w:val="24"/>
-        </w:rPr>
-        <w:t xml:space="preserve">and a key suspect of the investigation, saw that many of the recommendations caused large impacts to their existing business </w:t>
+        <w:t xml:space="preserve">. The Commonwealth Bank of Australia (CBA), one of the largest banks in </w:t>
+      </w:r>
+      <w:r>
+        <w:rPr>
+          <w:rFonts w:ascii="Times New Roman" w:hAnsi="Times New Roman" w:cs="Times New Roman"/>
+          <w:sz w:val="24"/>
+          <w:szCs w:val="24"/>
+        </w:rPr>
+        <w:t>the country</w:t>
+      </w:r>
+      <w:r>
+        <w:rPr>
+          <w:rFonts w:ascii="Times New Roman" w:hAnsi="Times New Roman" w:cs="Times New Roman"/>
+          <w:sz w:val="24"/>
+          <w:szCs w:val="24"/>
+        </w:rPr>
+        <w:t xml:space="preserve"> </w:t>
+      </w:r>
+      <w:r>
+        <w:rPr>
+          <w:rFonts w:ascii="Times New Roman" w:hAnsi="Times New Roman" w:cs="Times New Roman"/>
+          <w:sz w:val="24"/>
+          <w:szCs w:val="24"/>
+        </w:rPr>
+        <w:t>and</w:t>
+      </w:r>
+      <w:r>
+        <w:rPr>
+          <w:rFonts w:ascii="Times New Roman" w:hAnsi="Times New Roman" w:cs="Times New Roman"/>
+          <w:sz w:val="24"/>
+          <w:szCs w:val="24"/>
+        </w:rPr>
+        <w:t xml:space="preserve"> a</w:t>
+      </w:r>
+      <w:r>
+        <w:rPr>
+          <w:rFonts w:ascii="Times New Roman" w:hAnsi="Times New Roman" w:cs="Times New Roman"/>
+          <w:sz w:val="24"/>
+          <w:szCs w:val="24"/>
+        </w:rPr>
+        <w:t xml:space="preserve"> </w:t>
+      </w:r>
+      <w:r>
+        <w:rPr>
+          <w:rFonts w:ascii="Times New Roman" w:hAnsi="Times New Roman" w:cs="Times New Roman"/>
+          <w:sz w:val="24"/>
+          <w:szCs w:val="24"/>
+        </w:rPr>
+        <w:t xml:space="preserve">focal point </w:t>
+      </w:r>
+      <w:r>
+        <w:rPr>
+          <w:rFonts w:ascii="Times New Roman" w:hAnsi="Times New Roman" w:cs="Times New Roman"/>
+          <w:sz w:val="24"/>
+          <w:szCs w:val="24"/>
+        </w:rPr>
+        <w:t>of the investigation, saw that many of the</w:t>
+      </w:r>
+      <w:r>
+        <w:rPr>
+          <w:rFonts w:ascii="Times New Roman" w:hAnsi="Times New Roman" w:cs="Times New Roman"/>
+          <w:sz w:val="24"/>
+          <w:szCs w:val="24"/>
+        </w:rPr>
+        <w:t>se</w:t>
+      </w:r>
+      <w:r>
+        <w:rPr>
+          <w:rFonts w:ascii="Times New Roman" w:hAnsi="Times New Roman" w:cs="Times New Roman"/>
+          <w:sz w:val="24"/>
+          <w:szCs w:val="24"/>
+        </w:rPr>
+        <w:t xml:space="preserve"> recommendations caused large impacts to their existing business </w:t>
       </w:r>
       <w:r>
         <w:rPr>
@@ -340,24 +449,42 @@
     <w:p>
       <w:pPr>
         <w:pStyle w:val="Heading1"/>
-        <w:rPr>
-          <w:rFonts w:ascii="Times New Roman" w:hAnsi="Times New Roman" w:cs="Times New Roman"/>
-          <w:sz w:val="24"/>
-          <w:szCs w:val="24"/>
-        </w:rPr>
-      </w:pPr>
-      <w:r>
-        <w:rPr>
-          <w:rFonts w:ascii="Times New Roman" w:hAnsi="Times New Roman" w:cs="Times New Roman"/>
-          <w:sz w:val="24"/>
-          <w:szCs w:val="24"/>
-        </w:rPr>
-        <w:t>Scope / Analysis</w:t>
+        <w:spacing w:line="360" w:lineRule="auto"/>
+        <w:rPr>
+          <w:rFonts w:ascii="Times New Roman" w:hAnsi="Times New Roman" w:cs="Times New Roman"/>
+          <w:sz w:val="24"/>
+          <w:szCs w:val="24"/>
+        </w:rPr>
+      </w:pPr>
+      <w:r>
+        <w:rPr>
+          <w:rFonts w:ascii="Times New Roman" w:hAnsi="Times New Roman" w:cs="Times New Roman"/>
+          <w:sz w:val="24"/>
+          <w:szCs w:val="24"/>
+        </w:rPr>
+        <w:t xml:space="preserve">Scope </w:t>
+      </w:r>
+      <w:r>
+        <w:rPr>
+          <w:rFonts w:ascii="Times New Roman" w:hAnsi="Times New Roman" w:cs="Times New Roman"/>
+          <w:sz w:val="24"/>
+          <w:szCs w:val="24"/>
+        </w:rPr>
+        <w:t>and</w:t>
+      </w:r>
+      <w:r>
+        <w:rPr>
+          <w:rFonts w:ascii="Times New Roman" w:hAnsi="Times New Roman" w:cs="Times New Roman"/>
+          <w:sz w:val="24"/>
+          <w:szCs w:val="24"/>
+        </w:rPr>
+        <w:t xml:space="preserve"> Analysis</w:t>
       </w:r>
     </w:p>
     <w:p>
       <w:pPr>
         <w:pStyle w:val="Heading2"/>
+        <w:spacing w:line="360" w:lineRule="auto"/>
         <w:rPr>
           <w:rFonts w:ascii="Times New Roman" w:hAnsi="Times New Roman" w:cs="Times New Roman"/>
           <w:sz w:val="24"/>
@@ -375,27 +502,78 @@
     </w:p>
     <w:p>
       <w:pPr>
-        <w:rPr>
-          <w:rFonts w:ascii="Times New Roman" w:hAnsi="Times New Roman" w:cs="Times New Roman"/>
-          <w:sz w:val="24"/>
-          <w:szCs w:val="24"/>
-        </w:rPr>
-      </w:pPr>
-      <w:r>
-        <w:rPr>
-          <w:rFonts w:ascii="Times New Roman" w:hAnsi="Times New Roman" w:cs="Times New Roman"/>
-          <w:sz w:val="24"/>
-          <w:szCs w:val="24"/>
-        </w:rPr>
-        <w:t>CBA offers a large and diverse range of financial services including retail banking, mortgages</w:t>
-      </w:r>
-      <w:r>
-        <w:rPr>
-          <w:rFonts w:ascii="Times New Roman" w:hAnsi="Times New Roman" w:cs="Times New Roman"/>
-          <w:sz w:val="24"/>
-          <w:szCs w:val="24"/>
-        </w:rPr>
-        <w:t>, credit cards, stockbroking, loan brokerage and many more</w:t>
+        <w:spacing w:line="360" w:lineRule="auto"/>
+        <w:rPr>
+          <w:rFonts w:ascii="Times New Roman" w:hAnsi="Times New Roman" w:cs="Times New Roman"/>
+          <w:sz w:val="24"/>
+          <w:szCs w:val="24"/>
+        </w:rPr>
+      </w:pPr>
+      <w:r>
+        <w:rPr>
+          <w:rFonts w:ascii="Times New Roman" w:hAnsi="Times New Roman" w:cs="Times New Roman"/>
+          <w:sz w:val="24"/>
+          <w:szCs w:val="24"/>
+        </w:rPr>
+        <w:t>CBA</w:t>
+      </w:r>
+      <w:r>
+        <w:rPr>
+          <w:rFonts w:ascii="Times New Roman" w:hAnsi="Times New Roman" w:cs="Times New Roman"/>
+          <w:sz w:val="24"/>
+          <w:szCs w:val="24"/>
+        </w:rPr>
+        <w:t xml:space="preserve"> offers a large and diverse range of financial services including retail banking, mo</w:t>
+      </w:r>
+      <w:r>
+        <w:rPr>
+          <w:rFonts w:ascii="Times New Roman" w:hAnsi="Times New Roman" w:cs="Times New Roman"/>
+          <w:sz w:val="24"/>
+          <w:szCs w:val="24"/>
+        </w:rPr>
+        <w:t>r</w:t>
+      </w:r>
+      <w:r>
+        <w:rPr>
+          <w:rFonts w:ascii="Times New Roman" w:hAnsi="Times New Roman" w:cs="Times New Roman"/>
+          <w:sz w:val="24"/>
+          <w:szCs w:val="24"/>
+        </w:rPr>
+        <w:t>tgages</w:t>
+      </w:r>
+      <w:r>
+        <w:rPr>
+          <w:rFonts w:ascii="Times New Roman" w:hAnsi="Times New Roman" w:cs="Times New Roman"/>
+          <w:sz w:val="24"/>
+          <w:szCs w:val="24"/>
+        </w:rPr>
+        <w:t>, credit cards, stockbroking, loan brokerage</w:t>
+      </w:r>
+      <w:r>
+        <w:rPr>
+          <w:rFonts w:ascii="Times New Roman" w:hAnsi="Times New Roman" w:cs="Times New Roman"/>
+          <w:sz w:val="24"/>
+          <w:szCs w:val="24"/>
+        </w:rPr>
+        <w:t xml:space="preserve">, etc. </w:t>
+      </w:r>
+      <w:r>
+        <w:rPr>
+          <w:rStyle w:val="selectable"/>
+          <w:rFonts w:ascii="Times New Roman" w:hAnsi="Times New Roman" w:cs="Times New Roman"/>
+          <w:color w:val="000000"/>
+          <w:sz w:val="24"/>
+          <w:szCs w:val="24"/>
+        </w:rPr>
+        <w:t>(CommBank, 2021)</w:t>
+      </w:r>
+      <w:r>
+        <w:rPr>
+          <w:rFonts w:ascii="Times New Roman" w:hAnsi="Times New Roman" w:cs="Times New Roman"/>
+          <w:sz w:val="24"/>
+          <w:szCs w:val="24"/>
+        </w:rPr>
+        <w:t>.</w:t>
       </w:r>
       <w:r>
         <w:rPr>
@@ -407,37 +585,43 @@
       </w:r>
       <w:r>
         <w:rPr>
-          <w:rStyle w:val="selectable"/>
-          <w:rFonts w:ascii="Times New Roman" w:hAnsi="Times New Roman" w:cs="Times New Roman"/>
-          <w:color w:val="000000"/>
-          <w:sz w:val="24"/>
-          <w:szCs w:val="24"/>
-        </w:rPr>
-        <w:t>(CommBank, 2021)</w:t>
-      </w:r>
-      <w:r>
-        <w:rPr>
-          <w:rFonts w:ascii="Times New Roman" w:hAnsi="Times New Roman" w:cs="Times New Roman"/>
-          <w:sz w:val="24"/>
-          <w:szCs w:val="24"/>
-        </w:rPr>
-        <w:t>.</w:t>
-      </w:r>
-      <w:r>
-        <w:rPr>
-          <w:rFonts w:ascii="Times New Roman" w:hAnsi="Times New Roman" w:cs="Times New Roman"/>
-          <w:sz w:val="24"/>
-          <w:szCs w:val="24"/>
-        </w:rPr>
-        <w:t xml:space="preserve"> </w:t>
-      </w:r>
-      <w:r>
-        <w:rPr>
-          <w:rFonts w:ascii="Times New Roman" w:hAnsi="Times New Roman" w:cs="Times New Roman"/>
-          <w:sz w:val="24"/>
-          <w:szCs w:val="24"/>
-        </w:rPr>
-        <w:t xml:space="preserve">CBA provide “Home Lending Specialists”, or mortgage brokers, who provide a service of financial expertise. This service exists to help consumers navigate the mortgage market, understand the client’s requirements and “make your journey seamless” </w:t>
+          <w:rFonts w:ascii="Times New Roman" w:hAnsi="Times New Roman" w:cs="Times New Roman"/>
+          <w:sz w:val="24"/>
+          <w:szCs w:val="24"/>
+        </w:rPr>
+        <w:t xml:space="preserve">CBA provide “Home Lending Specialists”, or mortgage brokers, who </w:t>
+      </w:r>
+      <w:r>
+        <w:rPr>
+          <w:rFonts w:ascii="Times New Roman" w:hAnsi="Times New Roman" w:cs="Times New Roman"/>
+          <w:sz w:val="24"/>
+          <w:szCs w:val="24"/>
+        </w:rPr>
+        <w:t xml:space="preserve">facilitate the </w:t>
+      </w:r>
+      <w:r>
+        <w:rPr>
+          <w:rFonts w:ascii="Times New Roman" w:hAnsi="Times New Roman" w:cs="Times New Roman"/>
+          <w:sz w:val="24"/>
+          <w:szCs w:val="24"/>
+        </w:rPr>
+        <w:t xml:space="preserve">service of financial expertise. This service exists to help consumers navigate the mortgage market, understand the </w:t>
+      </w:r>
+      <w:r>
+        <w:rPr>
+          <w:rFonts w:ascii="Times New Roman" w:hAnsi="Times New Roman" w:cs="Times New Roman"/>
+          <w:sz w:val="24"/>
+          <w:szCs w:val="24"/>
+        </w:rPr>
+        <w:t>customers’</w:t>
+      </w:r>
+      <w:r>
+        <w:rPr>
+          <w:rFonts w:ascii="Times New Roman" w:hAnsi="Times New Roman" w:cs="Times New Roman"/>
+          <w:sz w:val="24"/>
+          <w:szCs w:val="24"/>
+        </w:rPr>
+        <w:t xml:space="preserve"> requirements and “make your journey seamless” </w:t>
       </w:r>
       <w:r>
         <w:rPr>
@@ -461,6 +645,7 @@
     <w:p>
       <w:pPr>
         <w:pStyle w:val="Heading2"/>
+        <w:spacing w:line="360" w:lineRule="auto"/>
         <w:rPr>
           <w:rFonts w:ascii="Times New Roman" w:hAnsi="Times New Roman" w:cs="Times New Roman"/>
           <w:sz w:val="24"/>
@@ -494,6 +679,7 @@
     </w:p>
     <w:p>
       <w:pPr>
+        <w:spacing w:line="360" w:lineRule="auto"/>
         <w:rPr>
           <w:rFonts w:ascii="Times New Roman" w:hAnsi="Times New Roman" w:cs="Times New Roman"/>
           <w:sz w:val="24"/>
@@ -554,7 +740,25 @@
           <w:sz w:val="24"/>
           <w:szCs w:val="24"/>
         </w:rPr>
-        <w:t xml:space="preserve">mortgage brokers. The recommendation states that “the borrower, not the lender, should pay the mortgage broker a fee for acting in connection with home lending” and included suggestions around </w:t>
+        <w:t xml:space="preserve">mortgage brokers. The recommendation states that “the </w:t>
+      </w:r>
+      <w:r>
+        <w:rPr>
+          <w:rFonts w:ascii="Times New Roman" w:hAnsi="Times New Roman" w:cs="Times New Roman"/>
+          <w:i/>
+          <w:iCs/>
+          <w:sz w:val="24"/>
+          <w:szCs w:val="24"/>
+        </w:rPr>
+        <w:t>borrower</w:t>
+      </w:r>
+      <w:r>
+        <w:rPr>
+          <w:rFonts w:ascii="Times New Roman" w:hAnsi="Times New Roman" w:cs="Times New Roman"/>
+          <w:sz w:val="24"/>
+          <w:szCs w:val="24"/>
+        </w:rPr>
+        <w:t xml:space="preserve">, not the lender, should pay the mortgage broker a fee for acting in connection with home lending” and included suggestions around </w:t>
       </w:r>
       <w:r>
         <w:rPr>
@@ -646,7 +850,23 @@
           <w:sz w:val="24"/>
           <w:szCs w:val="24"/>
         </w:rPr>
-        <w:t xml:space="preserve">  The ethical misconduct that this recommendation is seeking to address is the conflict of interest between the CBA mortgage broker and the borrower.</w:t>
+        <w:t xml:space="preserve">  Th</w:t>
+      </w:r>
+      <w:r>
+        <w:rPr>
+          <w:rFonts w:ascii="Times New Roman" w:hAnsi="Times New Roman" w:cs="Times New Roman"/>
+          <w:sz w:val="24"/>
+          <w:szCs w:val="24"/>
+        </w:rPr>
+        <w:t xml:space="preserve">is recommendation addresses the ethical misconduct and conflicts of interest between </w:t>
+      </w:r>
+      <w:r>
+        <w:rPr>
+          <w:rFonts w:ascii="Times New Roman" w:hAnsi="Times New Roman" w:cs="Times New Roman"/>
+          <w:sz w:val="24"/>
+          <w:szCs w:val="24"/>
+        </w:rPr>
+        <w:t>the CBA mortgage broker and the borrower.</w:t>
       </w:r>
       <w:r>
         <w:rPr>
@@ -655,6 +875,22 @@
           <w:szCs w:val="24"/>
         </w:rPr>
         <w:t xml:space="preserve"> </w:t>
+      </w:r>
+      <w:r>
+        <w:rPr>
+          <w:rFonts w:ascii="Times New Roman" w:hAnsi="Times New Roman" w:cs="Times New Roman"/>
+          <w:sz w:val="24"/>
+          <w:szCs w:val="24"/>
+        </w:rPr>
+        <w:t xml:space="preserve">Since the </w:t>
+      </w:r>
+      <w:r>
+        <w:rPr>
+          <w:rFonts w:ascii="Times New Roman" w:hAnsi="Times New Roman" w:cs="Times New Roman"/>
+          <w:sz w:val="24"/>
+          <w:szCs w:val="24"/>
+        </w:rPr>
+        <w:t xml:space="preserve">publication of these findings, </w:t>
       </w:r>
       <w:r>
         <w:rPr>
@@ -685,6 +921,7 @@
     </w:p>
     <w:p>
       <w:pPr>
+        <w:spacing w:line="360" w:lineRule="auto"/>
         <w:rPr>
           <w:rFonts w:ascii="Times New Roman" w:hAnsi="Times New Roman" w:cs="Times New Roman"/>
           <w:sz w:val="24"/>
@@ -721,23 +958,23 @@
           <w:sz w:val="24"/>
           <w:szCs w:val="24"/>
         </w:rPr>
-        <w:t xml:space="preserve"> for a consumer</w:t>
-      </w:r>
-      <w:r>
-        <w:rPr>
-          <w:rFonts w:ascii="Times New Roman" w:hAnsi="Times New Roman" w:cs="Times New Roman"/>
-          <w:sz w:val="24"/>
-          <w:szCs w:val="24"/>
-        </w:rPr>
-        <w:t xml:space="preserve"> of products and services in these markets</w:t>
-      </w:r>
-      <w:r>
-        <w:rPr>
-          <w:rFonts w:ascii="Times New Roman" w:hAnsi="Times New Roman" w:cs="Times New Roman"/>
-          <w:sz w:val="24"/>
-          <w:szCs w:val="24"/>
-        </w:rPr>
-        <w:t>. Mortgage brokers exist to alleviate these challenges and assist consumers through their journey of acquiring a mortgage</w:t>
+        <w:t xml:space="preserve"> for </w:t>
+      </w:r>
+      <w:r>
+        <w:rPr>
+          <w:rFonts w:ascii="Times New Roman" w:hAnsi="Times New Roman" w:cs="Times New Roman"/>
+          <w:sz w:val="24"/>
+          <w:szCs w:val="24"/>
+        </w:rPr>
+        <w:t>the</w:t>
+      </w:r>
+      <w:r>
+        <w:rPr>
+          <w:rFonts w:ascii="Times New Roman" w:hAnsi="Times New Roman" w:cs="Times New Roman"/>
+          <w:sz w:val="24"/>
+          <w:szCs w:val="24"/>
+        </w:rPr>
+        <w:t xml:space="preserve"> consumer. Mortgage brokers exist to alleviate these challenges and assist consumers through their journey of acquiring a mortgage</w:t>
       </w:r>
       <w:r>
         <w:rPr>
@@ -794,190 +1031,580 @@
           <w:szCs w:val="24"/>
         </w:rPr>
         <w:t xml:space="preserve"> personal needs.</w:t>
+      </w:r>
+      <w:r>
+        <w:rPr>
+          <w:rFonts w:ascii="Times New Roman" w:hAnsi="Times New Roman" w:cs="Times New Roman"/>
+          <w:sz w:val="24"/>
+          <w:szCs w:val="24"/>
+        </w:rPr>
+        <w:t xml:space="preserve"> </w:t>
+      </w:r>
+      <w:r>
+        <w:rPr>
+          <w:rFonts w:ascii="Times New Roman" w:hAnsi="Times New Roman" w:cs="Times New Roman"/>
+          <w:sz w:val="24"/>
+          <w:szCs w:val="24"/>
+        </w:rPr>
+        <w:t xml:space="preserve">The ethical challenge that this recommendation seeks to resolve is the conflict of interest between remuneration of ‘up-selling’ larger loans to </w:t>
+      </w:r>
+      <w:r>
+        <w:rPr>
+          <w:rFonts w:ascii="Times New Roman" w:hAnsi="Times New Roman" w:cs="Times New Roman"/>
+          <w:sz w:val="24"/>
+          <w:szCs w:val="24"/>
+        </w:rPr>
+        <w:lastRenderedPageBreak/>
+        <w:t xml:space="preserve">consumers </w:t>
+      </w:r>
+      <w:r>
+        <w:rPr>
+          <w:rFonts w:ascii="Times New Roman" w:hAnsi="Times New Roman" w:cs="Times New Roman"/>
+          <w:sz w:val="24"/>
+          <w:szCs w:val="24"/>
+        </w:rPr>
+        <w:t>(</w:t>
+      </w:r>
+      <w:r>
+        <w:rPr>
+          <w:rStyle w:val="selectable"/>
+          <w:rFonts w:ascii="Times New Roman" w:hAnsi="Times New Roman" w:cs="Times New Roman"/>
+          <w:color w:val="000000"/>
+          <w:sz w:val="24"/>
+          <w:szCs w:val="24"/>
+        </w:rPr>
+        <w:t>Frost, 2018</w:t>
+      </w:r>
+      <w:r>
+        <w:rPr>
+          <w:rFonts w:ascii="Times New Roman" w:hAnsi="Times New Roman" w:cs="Times New Roman"/>
+          <w:sz w:val="24"/>
+          <w:szCs w:val="24"/>
+        </w:rPr>
+        <w:t>)</w:t>
+      </w:r>
+      <w:r>
+        <w:rPr>
+          <w:rFonts w:ascii="Times New Roman" w:hAnsi="Times New Roman" w:cs="Times New Roman"/>
+          <w:sz w:val="24"/>
+          <w:szCs w:val="24"/>
+        </w:rPr>
+        <w:t>.</w:t>
+      </w:r>
+      <w:r>
+        <w:rPr>
+          <w:rFonts w:ascii="Times New Roman" w:hAnsi="Times New Roman" w:cs="Times New Roman"/>
+          <w:sz w:val="24"/>
+          <w:szCs w:val="24"/>
+        </w:rPr>
+        <w:t xml:space="preserve"> The issue lies in whether certain broker payment structures create a conflict of interest </w:t>
+      </w:r>
+      <w:r>
+        <w:rPr>
+          <w:rFonts w:ascii="Times New Roman" w:hAnsi="Times New Roman" w:cs="Times New Roman"/>
+          <w:sz w:val="24"/>
+          <w:szCs w:val="24"/>
+        </w:rPr>
+        <w:t>which lead</w:t>
+      </w:r>
+      <w:r>
+        <w:rPr>
+          <w:rFonts w:ascii="Times New Roman" w:hAnsi="Times New Roman" w:cs="Times New Roman"/>
+          <w:sz w:val="24"/>
+          <w:szCs w:val="24"/>
+        </w:rPr>
+        <w:t xml:space="preserve"> to poor consumer outcomes in search of profit.</w:t>
       </w:r>
     </w:p>
     <w:p>
       <w:pPr>
-        <w:rPr>
-          <w:rFonts w:ascii="Times New Roman" w:hAnsi="Times New Roman" w:cs="Times New Roman"/>
-          <w:sz w:val="24"/>
-          <w:szCs w:val="24"/>
-        </w:rPr>
-      </w:pPr>
-      <w:r>
-        <w:rPr>
-          <w:rFonts w:ascii="Times New Roman" w:hAnsi="Times New Roman" w:cs="Times New Roman"/>
-          <w:sz w:val="24"/>
-          <w:szCs w:val="24"/>
-        </w:rPr>
-        <w:t>The ethical challenge that this recommendation seeks to resolve is the conflict of interest between remuneration of ‘up-selling’ larger loans to consumers that do not need it in search of increase</w:t>
-      </w:r>
-      <w:r>
-        <w:rPr>
-          <w:rFonts w:ascii="Times New Roman" w:hAnsi="Times New Roman" w:cs="Times New Roman"/>
-          <w:sz w:val="24"/>
-          <w:szCs w:val="24"/>
-        </w:rPr>
-        <w:t>d</w:t>
-      </w:r>
-      <w:r>
-        <w:rPr>
-          <w:rFonts w:ascii="Times New Roman" w:hAnsi="Times New Roman" w:cs="Times New Roman"/>
-          <w:sz w:val="24"/>
-          <w:szCs w:val="24"/>
-        </w:rPr>
-        <w:t xml:space="preserve"> personal commissions</w:t>
-      </w:r>
-      <w:r>
-        <w:rPr>
-          <w:rFonts w:ascii="Times New Roman" w:hAnsi="Times New Roman" w:cs="Times New Roman"/>
-          <w:sz w:val="24"/>
-          <w:szCs w:val="24"/>
-        </w:rPr>
-        <w:t xml:space="preserve"> (</w:t>
-      </w:r>
-      <w:r>
-        <w:rPr>
-          <w:rStyle w:val="selectable"/>
-          <w:rFonts w:ascii="Times New Roman" w:hAnsi="Times New Roman" w:cs="Times New Roman"/>
-          <w:color w:val="000000"/>
-          <w:sz w:val="24"/>
-          <w:szCs w:val="24"/>
-        </w:rPr>
-        <w:t>Frost, 2018</w:t>
-      </w:r>
-      <w:r>
-        <w:rPr>
-          <w:rFonts w:ascii="Times New Roman" w:hAnsi="Times New Roman" w:cs="Times New Roman"/>
-          <w:sz w:val="24"/>
-          <w:szCs w:val="24"/>
-        </w:rPr>
-        <w:t>)</w:t>
-      </w:r>
-      <w:r>
-        <w:rPr>
-          <w:rFonts w:ascii="Times New Roman" w:hAnsi="Times New Roman" w:cs="Times New Roman"/>
-          <w:sz w:val="24"/>
-          <w:szCs w:val="24"/>
-        </w:rPr>
-        <w:t>.</w:t>
-      </w:r>
-      <w:r>
-        <w:rPr>
-          <w:rFonts w:ascii="Times New Roman" w:hAnsi="Times New Roman" w:cs="Times New Roman"/>
-          <w:sz w:val="24"/>
-          <w:szCs w:val="24"/>
-        </w:rPr>
-        <w:t xml:space="preserve"> The issue lies in whether certain broker payment structures create a conflict of interest and leads to poorer consumer outcomes in search of profit.</w:t>
+        <w:pStyle w:val="Heading2"/>
+        <w:spacing w:line="360" w:lineRule="auto"/>
+        <w:rPr>
+          <w:rFonts w:ascii="Times New Roman" w:hAnsi="Times New Roman" w:cs="Times New Roman"/>
+          <w:sz w:val="24"/>
+          <w:szCs w:val="24"/>
+        </w:rPr>
+      </w:pPr>
+      <w:r>
+        <w:rPr>
+          <w:rFonts w:ascii="Times New Roman" w:hAnsi="Times New Roman" w:cs="Times New Roman"/>
+          <w:sz w:val="24"/>
+          <w:szCs w:val="24"/>
+        </w:rPr>
+        <w:t xml:space="preserve">CBA’s </w:t>
+      </w:r>
+      <w:r>
+        <w:rPr>
+          <w:rFonts w:ascii="Times New Roman" w:hAnsi="Times New Roman" w:cs="Times New Roman"/>
+          <w:sz w:val="24"/>
+          <w:szCs w:val="24"/>
+        </w:rPr>
+        <w:t>U</w:t>
+      </w:r>
+      <w:r>
+        <w:rPr>
+          <w:rFonts w:ascii="Times New Roman" w:hAnsi="Times New Roman" w:cs="Times New Roman"/>
+          <w:sz w:val="24"/>
+          <w:szCs w:val="24"/>
+        </w:rPr>
+        <w:t xml:space="preserve">nethical </w:t>
+      </w:r>
+      <w:r>
+        <w:rPr>
+          <w:rFonts w:ascii="Times New Roman" w:hAnsi="Times New Roman" w:cs="Times New Roman"/>
+          <w:sz w:val="24"/>
+          <w:szCs w:val="24"/>
+        </w:rPr>
+        <w:t>C</w:t>
+      </w:r>
+      <w:r>
+        <w:rPr>
+          <w:rFonts w:ascii="Times New Roman" w:hAnsi="Times New Roman" w:cs="Times New Roman"/>
+          <w:sz w:val="24"/>
+          <w:szCs w:val="24"/>
+        </w:rPr>
+        <w:t>onduct</w:t>
       </w:r>
     </w:p>
     <w:p>
       <w:pPr>
-        <w:pStyle w:val="Heading2"/>
-        <w:rPr>
-          <w:rFonts w:ascii="Times New Roman" w:hAnsi="Times New Roman" w:cs="Times New Roman"/>
-          <w:sz w:val="24"/>
-          <w:szCs w:val="24"/>
-        </w:rPr>
-      </w:pPr>
-      <w:r>
-        <w:rPr>
-          <w:rFonts w:ascii="Times New Roman" w:hAnsi="Times New Roman" w:cs="Times New Roman"/>
-          <w:sz w:val="24"/>
-          <w:szCs w:val="24"/>
-        </w:rPr>
-        <w:t xml:space="preserve">CBA’s </w:t>
-      </w:r>
-      <w:r>
-        <w:rPr>
-          <w:rFonts w:ascii="Times New Roman" w:hAnsi="Times New Roman" w:cs="Times New Roman"/>
-          <w:sz w:val="24"/>
-          <w:szCs w:val="24"/>
-        </w:rPr>
-        <w:t>U</w:t>
-      </w:r>
-      <w:r>
-        <w:rPr>
-          <w:rFonts w:ascii="Times New Roman" w:hAnsi="Times New Roman" w:cs="Times New Roman"/>
-          <w:sz w:val="24"/>
-          <w:szCs w:val="24"/>
-        </w:rPr>
-        <w:t xml:space="preserve">nethical </w:t>
-      </w:r>
-      <w:r>
-        <w:rPr>
-          <w:rFonts w:ascii="Times New Roman" w:hAnsi="Times New Roman" w:cs="Times New Roman"/>
-          <w:sz w:val="24"/>
-          <w:szCs w:val="24"/>
-        </w:rPr>
-        <w:t>C</w:t>
-      </w:r>
-      <w:r>
-        <w:rPr>
-          <w:rFonts w:ascii="Times New Roman" w:hAnsi="Times New Roman" w:cs="Times New Roman"/>
-          <w:sz w:val="24"/>
-          <w:szCs w:val="24"/>
-        </w:rPr>
-        <w:t>onduct</w:t>
+        <w:spacing w:line="360" w:lineRule="auto"/>
+        <w:rPr>
+          <w:rStyle w:val="selectable"/>
+          <w:rFonts w:ascii="Times New Roman" w:hAnsi="Times New Roman" w:cs="Times New Roman"/>
+          <w:color w:val="000000"/>
+          <w:sz w:val="24"/>
+          <w:szCs w:val="24"/>
+        </w:rPr>
+      </w:pPr>
+      <w:r>
+        <w:rPr>
+          <w:rFonts w:ascii="Times New Roman" w:hAnsi="Times New Roman" w:cs="Times New Roman"/>
+          <w:sz w:val="24"/>
+          <w:szCs w:val="24"/>
+        </w:rPr>
+        <w:t>Consequential ethics is the process of determining the level of ethicality of a decision or action using the outcome as the sole determinant</w:t>
+      </w:r>
+      <w:r>
+        <w:rPr>
+          <w:rFonts w:ascii="Times New Roman" w:hAnsi="Times New Roman" w:cs="Times New Roman"/>
+          <w:sz w:val="24"/>
+          <w:szCs w:val="24"/>
+        </w:rPr>
+        <w:t xml:space="preserve"> (</w:t>
+      </w:r>
+      <w:proofErr w:type="spellStart"/>
+      <w:r>
+        <w:rPr>
+          <w:rFonts w:ascii="Times New Roman" w:hAnsi="Times New Roman" w:cs="Times New Roman"/>
+          <w:sz w:val="24"/>
+          <w:szCs w:val="24"/>
+        </w:rPr>
+        <w:t>Dellaportas</w:t>
+      </w:r>
+      <w:proofErr w:type="spellEnd"/>
+      <w:r>
+        <w:rPr>
+          <w:rFonts w:ascii="Times New Roman" w:hAnsi="Times New Roman" w:cs="Times New Roman"/>
+          <w:sz w:val="24"/>
+          <w:szCs w:val="24"/>
+        </w:rPr>
+        <w:t>, 2006</w:t>
+      </w:r>
+      <w:r>
+        <w:rPr>
+          <w:rFonts w:ascii="Times New Roman" w:hAnsi="Times New Roman" w:cs="Times New Roman"/>
+          <w:sz w:val="24"/>
+          <w:szCs w:val="24"/>
+        </w:rPr>
+        <w:t>)</w:t>
+      </w:r>
+      <w:r>
+        <w:rPr>
+          <w:rFonts w:ascii="Times New Roman" w:hAnsi="Times New Roman" w:cs="Times New Roman"/>
+          <w:sz w:val="24"/>
+          <w:szCs w:val="24"/>
+        </w:rPr>
+        <w:t>. North</w:t>
+      </w:r>
+      <w:r>
+        <w:rPr>
+          <w:rFonts w:ascii="Times New Roman" w:hAnsi="Times New Roman" w:cs="Times New Roman"/>
+          <w:sz w:val="24"/>
+          <w:szCs w:val="24"/>
+        </w:rPr>
+        <w:t xml:space="preserve"> (2015)</w:t>
+      </w:r>
+      <w:r>
+        <w:rPr>
+          <w:rFonts w:ascii="Times New Roman" w:hAnsi="Times New Roman" w:cs="Times New Roman"/>
+          <w:sz w:val="24"/>
+          <w:szCs w:val="24"/>
+        </w:rPr>
+        <w:t xml:space="preserve"> </w:t>
+      </w:r>
+      <w:r>
+        <w:rPr>
+          <w:rFonts w:ascii="Times New Roman" w:hAnsi="Times New Roman" w:cs="Times New Roman"/>
+          <w:sz w:val="24"/>
+          <w:szCs w:val="24"/>
+        </w:rPr>
+        <w:t>suggests</w:t>
+      </w:r>
+      <w:r>
+        <w:rPr>
+          <w:rFonts w:ascii="Times New Roman" w:hAnsi="Times New Roman" w:cs="Times New Roman"/>
+          <w:sz w:val="24"/>
+          <w:szCs w:val="24"/>
+        </w:rPr>
+        <w:t xml:space="preserve"> that mortgage broker remuneration provisions can “significantly influence, and adversely impact, consumer outcomes” </w:t>
+      </w:r>
+      <w:r>
+        <w:rPr>
+          <w:rStyle w:val="selectable"/>
+          <w:rFonts w:ascii="Times New Roman" w:hAnsi="Times New Roman" w:cs="Times New Roman"/>
+          <w:color w:val="000000"/>
+          <w:sz w:val="24"/>
+          <w:szCs w:val="24"/>
+        </w:rPr>
+        <w:t>(North, 2015).</w:t>
+      </w:r>
+      <w:r>
+        <w:rPr>
+          <w:rStyle w:val="selectable"/>
+          <w:rFonts w:ascii="Times New Roman" w:hAnsi="Times New Roman" w:cs="Times New Roman"/>
+          <w:color w:val="000000"/>
+          <w:sz w:val="24"/>
+          <w:szCs w:val="24"/>
+        </w:rPr>
+        <w:t xml:space="preserve"> </w:t>
+      </w:r>
+      <w:r>
+        <w:rPr>
+          <w:rStyle w:val="selectable"/>
+          <w:rFonts w:ascii="Times New Roman" w:hAnsi="Times New Roman" w:cs="Times New Roman"/>
+          <w:color w:val="000000"/>
+          <w:sz w:val="24"/>
+          <w:szCs w:val="24"/>
+        </w:rPr>
+        <w:t xml:space="preserve">Moreover, North states that </w:t>
+      </w:r>
+      <w:r>
+        <w:rPr>
+          <w:rStyle w:val="selectable"/>
+          <w:rFonts w:ascii="Times New Roman" w:hAnsi="Times New Roman" w:cs="Times New Roman"/>
+          <w:color w:val="000000"/>
+          <w:sz w:val="24"/>
+          <w:szCs w:val="24"/>
+        </w:rPr>
+        <w:t>“</w:t>
+      </w:r>
+      <w:r>
+        <w:rPr>
+          <w:rStyle w:val="selectable"/>
+          <w:rFonts w:ascii="Times New Roman" w:hAnsi="Times New Roman" w:cs="Times New Roman"/>
+          <w:color w:val="000000"/>
+          <w:sz w:val="24"/>
+          <w:szCs w:val="24"/>
+        </w:rPr>
+        <w:t>broker disclosure requirements are stated in relatively ambiguous terms, allowing a li</w:t>
+      </w:r>
+      <w:r>
+        <w:rPr>
+          <w:rStyle w:val="selectable"/>
+          <w:rFonts w:ascii="Times New Roman" w:hAnsi="Times New Roman" w:cs="Times New Roman"/>
+          <w:color w:val="000000"/>
+          <w:sz w:val="24"/>
+          <w:szCs w:val="24"/>
+        </w:rPr>
+        <w:t>c</w:t>
+      </w:r>
+      <w:r>
+        <w:rPr>
+          <w:rStyle w:val="selectable"/>
+          <w:rFonts w:ascii="Times New Roman" w:hAnsi="Times New Roman" w:cs="Times New Roman"/>
+          <w:color w:val="000000"/>
+          <w:sz w:val="24"/>
+          <w:szCs w:val="24"/>
+        </w:rPr>
+        <w:t xml:space="preserve">ensee leeway in terms of the nature and level of remuneration that must be disclosed”. </w:t>
+      </w:r>
+      <w:r>
+        <w:rPr>
+          <w:rStyle w:val="selectable"/>
+          <w:rFonts w:ascii="Times New Roman" w:hAnsi="Times New Roman" w:cs="Times New Roman"/>
+          <w:color w:val="000000"/>
+          <w:sz w:val="24"/>
+          <w:szCs w:val="24"/>
+        </w:rPr>
+        <w:t xml:space="preserve">In contrast, Frost </w:t>
+      </w:r>
+      <w:r>
+        <w:rPr>
+          <w:rStyle w:val="selectable"/>
+          <w:rFonts w:ascii="Times New Roman" w:hAnsi="Times New Roman" w:cs="Times New Roman"/>
+          <w:color w:val="000000"/>
+          <w:sz w:val="24"/>
+          <w:szCs w:val="24"/>
+        </w:rPr>
+        <w:t>explains</w:t>
+      </w:r>
+      <w:r>
+        <w:rPr>
+          <w:rStyle w:val="selectable"/>
+          <w:rFonts w:ascii="Times New Roman" w:hAnsi="Times New Roman" w:cs="Times New Roman"/>
+          <w:color w:val="000000"/>
+          <w:sz w:val="24"/>
+          <w:szCs w:val="24"/>
+        </w:rPr>
+        <w:t xml:space="preserve"> that banks and industry bodies </w:t>
+      </w:r>
+      <w:r>
+        <w:rPr>
+          <w:rStyle w:val="selectable"/>
+          <w:rFonts w:ascii="Times New Roman" w:hAnsi="Times New Roman" w:cs="Times New Roman"/>
+          <w:color w:val="000000"/>
+          <w:sz w:val="24"/>
+          <w:szCs w:val="24"/>
+        </w:rPr>
+        <w:t xml:space="preserve">have </w:t>
+      </w:r>
+      <w:r>
+        <w:rPr>
+          <w:rStyle w:val="selectable"/>
+          <w:rFonts w:ascii="Times New Roman" w:hAnsi="Times New Roman" w:cs="Times New Roman"/>
+          <w:color w:val="000000"/>
+          <w:sz w:val="24"/>
+          <w:szCs w:val="24"/>
+        </w:rPr>
+        <w:t>defend</w:t>
+      </w:r>
+      <w:r>
+        <w:rPr>
+          <w:rStyle w:val="selectable"/>
+          <w:rFonts w:ascii="Times New Roman" w:hAnsi="Times New Roman" w:cs="Times New Roman"/>
+          <w:color w:val="000000"/>
+          <w:sz w:val="24"/>
+          <w:szCs w:val="24"/>
+        </w:rPr>
+        <w:t>ed</w:t>
+      </w:r>
+      <w:r>
+        <w:rPr>
+          <w:rStyle w:val="selectable"/>
+          <w:rFonts w:ascii="Times New Roman" w:hAnsi="Times New Roman" w:cs="Times New Roman"/>
+          <w:color w:val="000000"/>
+          <w:sz w:val="24"/>
+          <w:szCs w:val="24"/>
+        </w:rPr>
+        <w:t xml:space="preserve"> allegations around </w:t>
+      </w:r>
+      <w:r>
+        <w:rPr>
+          <w:rStyle w:val="selectable"/>
+          <w:rFonts w:ascii="Times New Roman" w:hAnsi="Times New Roman" w:cs="Times New Roman"/>
+          <w:color w:val="000000"/>
+          <w:sz w:val="24"/>
+          <w:szCs w:val="24"/>
+        </w:rPr>
+        <w:t xml:space="preserve">the </w:t>
+      </w:r>
+      <w:r>
+        <w:rPr>
+          <w:rStyle w:val="selectable"/>
+          <w:rFonts w:ascii="Times New Roman" w:hAnsi="Times New Roman" w:cs="Times New Roman"/>
+          <w:color w:val="000000"/>
+          <w:sz w:val="24"/>
+          <w:szCs w:val="24"/>
+        </w:rPr>
+        <w:t>ethical or lawful contradictions between remuneration and consumer outcome, suggesting that they enhance competition among lenders (Frost, 2018).</w:t>
       </w:r>
     </w:p>
     <w:p>
       <w:pPr>
-        <w:rPr>
-          <w:rStyle w:val="selectable"/>
-          <w:rFonts w:ascii="Times New Roman" w:hAnsi="Times New Roman" w:cs="Times New Roman"/>
-          <w:color w:val="000000"/>
-          <w:sz w:val="24"/>
-          <w:szCs w:val="24"/>
-        </w:rPr>
-      </w:pPr>
-      <w:r>
-        <w:rPr>
-          <w:rFonts w:ascii="Times New Roman" w:hAnsi="Times New Roman" w:cs="Times New Roman"/>
-          <w:sz w:val="24"/>
-          <w:szCs w:val="24"/>
-        </w:rPr>
-        <w:t>Consequential ethics is the process of determining the level of ethicality of a decision or action using the outcome as the sole determinant</w:t>
-      </w:r>
-      <w:r>
-        <w:rPr>
-          <w:rFonts w:ascii="Times New Roman" w:hAnsi="Times New Roman" w:cs="Times New Roman"/>
-          <w:sz w:val="24"/>
-          <w:szCs w:val="24"/>
-        </w:rPr>
-        <w:t xml:space="preserve">. North </w:t>
-      </w:r>
-      <w:r>
-        <w:rPr>
-          <w:rFonts w:ascii="Times New Roman" w:hAnsi="Times New Roman" w:cs="Times New Roman"/>
-          <w:sz w:val="24"/>
-          <w:szCs w:val="24"/>
-        </w:rPr>
-        <w:t>suggests</w:t>
-      </w:r>
-      <w:r>
-        <w:rPr>
-          <w:rFonts w:ascii="Times New Roman" w:hAnsi="Times New Roman" w:cs="Times New Roman"/>
-          <w:sz w:val="24"/>
-          <w:szCs w:val="24"/>
-        </w:rPr>
-        <w:t xml:space="preserve"> that mortgage broker remuneration provisions can “significantly influence, and adversely impact, consumer outcomes” </w:t>
-      </w:r>
-      <w:r>
-        <w:rPr>
-          <w:rStyle w:val="selectable"/>
-          <w:rFonts w:ascii="Times New Roman" w:hAnsi="Times New Roman" w:cs="Times New Roman"/>
-          <w:color w:val="000000"/>
-          <w:sz w:val="24"/>
-          <w:szCs w:val="24"/>
-        </w:rPr>
-        <w:t>(North, 2015).</w:t>
-      </w:r>
-      <w:r>
-        <w:rPr>
-          <w:rStyle w:val="selectable"/>
-          <w:rFonts w:ascii="Times New Roman" w:hAnsi="Times New Roman" w:cs="Times New Roman"/>
-          <w:color w:val="000000"/>
+        <w:spacing w:line="360" w:lineRule="auto"/>
+        <w:rPr>
+          <w:rFonts w:ascii="Times New Roman" w:hAnsi="Times New Roman" w:cs="Times New Roman"/>
+          <w:sz w:val="24"/>
+          <w:szCs w:val="24"/>
+        </w:rPr>
+      </w:pPr>
+      <w:r>
+        <w:rPr>
+          <w:rFonts w:ascii="Times New Roman" w:hAnsi="Times New Roman" w:cs="Times New Roman"/>
+          <w:sz w:val="24"/>
+          <w:szCs w:val="24"/>
+        </w:rPr>
+        <w:t xml:space="preserve">When using a consequential framework to analyse CBA’s mortgage broker remuneration structure, </w:t>
+      </w:r>
+      <w:r>
+        <w:rPr>
+          <w:rFonts w:ascii="Times New Roman" w:hAnsi="Times New Roman" w:cs="Times New Roman"/>
+          <w:sz w:val="24"/>
+          <w:szCs w:val="24"/>
+        </w:rPr>
+        <w:t>one can</w:t>
+      </w:r>
+      <w:r>
+        <w:rPr>
+          <w:rFonts w:ascii="Times New Roman" w:hAnsi="Times New Roman" w:cs="Times New Roman"/>
+          <w:sz w:val="24"/>
+          <w:szCs w:val="24"/>
+        </w:rPr>
+        <w:t xml:space="preserve"> c</w:t>
+      </w:r>
+      <w:r>
+        <w:rPr>
+          <w:rFonts w:ascii="Times New Roman" w:hAnsi="Times New Roman" w:cs="Times New Roman"/>
+          <w:sz w:val="24"/>
+          <w:szCs w:val="24"/>
+        </w:rPr>
+        <w:t>onclude that these practices are</w:t>
+      </w:r>
+      <w:r>
+        <w:rPr>
+          <w:rFonts w:ascii="Times New Roman" w:hAnsi="Times New Roman" w:cs="Times New Roman"/>
+          <w:sz w:val="24"/>
+          <w:szCs w:val="24"/>
+        </w:rPr>
+        <w:t xml:space="preserve"> unethical. </w:t>
+      </w:r>
+      <w:r>
+        <w:rPr>
+          <w:rFonts w:ascii="Times New Roman" w:hAnsi="Times New Roman" w:cs="Times New Roman"/>
+          <w:sz w:val="24"/>
+          <w:szCs w:val="24"/>
+        </w:rPr>
+        <w:t xml:space="preserve">As such, </w:t>
+      </w:r>
+      <w:r>
+        <w:rPr>
+          <w:rFonts w:ascii="Times New Roman" w:hAnsi="Times New Roman" w:cs="Times New Roman"/>
+          <w:sz w:val="24"/>
+          <w:szCs w:val="24"/>
+        </w:rPr>
+        <w:t>Taylor states that the Australian Securities and Investments Commission</w:t>
+      </w:r>
+      <w:r>
+        <w:rPr>
+          <w:rFonts w:ascii="Times New Roman" w:hAnsi="Times New Roman" w:cs="Times New Roman"/>
+          <w:sz w:val="24"/>
+          <w:szCs w:val="24"/>
+        </w:rPr>
+        <w:t>’</w:t>
+      </w:r>
+      <w:r>
+        <w:rPr>
+          <w:rFonts w:ascii="Times New Roman" w:hAnsi="Times New Roman" w:cs="Times New Roman"/>
+          <w:sz w:val="24"/>
+          <w:szCs w:val="24"/>
+        </w:rPr>
+        <w:t>s</w:t>
+      </w:r>
+      <w:r>
+        <w:rPr>
+          <w:rFonts w:ascii="Times New Roman" w:hAnsi="Times New Roman" w:cs="Times New Roman"/>
+          <w:sz w:val="24"/>
+          <w:szCs w:val="24"/>
+        </w:rPr>
+        <w:t xml:space="preserve"> (ASIC) </w:t>
+      </w:r>
+      <w:r>
+        <w:rPr>
+          <w:rFonts w:ascii="Times New Roman" w:hAnsi="Times New Roman" w:cs="Times New Roman"/>
+          <w:sz w:val="24"/>
+          <w:szCs w:val="24"/>
+        </w:rPr>
+        <w:t xml:space="preserve">analysis of the current “standard model of upfront and trail commissions creates a conflict of interest” </w:t>
+      </w:r>
+      <w:r>
+        <w:rPr>
+          <w:rStyle w:val="selectable"/>
+          <w:rFonts w:ascii="Times New Roman" w:hAnsi="Times New Roman" w:cs="Times New Roman"/>
+          <w:color w:val="000000"/>
+          <w:sz w:val="24"/>
+          <w:szCs w:val="24"/>
+        </w:rPr>
+        <w:t>(Taylor, 2017)</w:t>
+      </w:r>
+      <w:r>
+        <w:rPr>
+          <w:rFonts w:ascii="Times New Roman" w:hAnsi="Times New Roman" w:cs="Times New Roman"/>
+          <w:sz w:val="24"/>
+          <w:szCs w:val="24"/>
+        </w:rPr>
+        <w:t xml:space="preserve">, confirmed by Kane to be the model used by </w:t>
+      </w:r>
+      <w:r>
+        <w:rPr>
+          <w:rFonts w:ascii="Times New Roman" w:hAnsi="Times New Roman" w:cs="Times New Roman"/>
+          <w:sz w:val="24"/>
+          <w:szCs w:val="24"/>
+        </w:rPr>
+        <w:t xml:space="preserve">CBA </w:t>
+      </w:r>
+      <w:r>
+        <w:rPr>
+          <w:rFonts w:ascii="Times New Roman" w:hAnsi="Times New Roman" w:cs="Times New Roman"/>
+          <w:sz w:val="24"/>
+          <w:szCs w:val="24"/>
+        </w:rPr>
+        <w:t>for broker</w:t>
+      </w:r>
+      <w:r>
+        <w:rPr>
+          <w:rFonts w:ascii="Times New Roman" w:hAnsi="Times New Roman" w:cs="Times New Roman"/>
+          <w:sz w:val="24"/>
+          <w:szCs w:val="24"/>
+        </w:rPr>
+        <w:t xml:space="preserve"> remunerate </w:t>
+      </w:r>
+      <w:r>
+        <w:rPr>
+          <w:rStyle w:val="selectable"/>
+          <w:rFonts w:ascii="Times New Roman" w:hAnsi="Times New Roman" w:cs="Times New Roman"/>
+          <w:color w:val="000000"/>
+          <w:sz w:val="24"/>
+          <w:szCs w:val="24"/>
+        </w:rPr>
+        <w:t>(Kane, 2019)</w:t>
+      </w:r>
+      <w:r>
+        <w:rPr>
+          <w:rFonts w:ascii="Times New Roman" w:hAnsi="Times New Roman" w:cs="Times New Roman"/>
+          <w:sz w:val="24"/>
+          <w:szCs w:val="24"/>
+        </w:rPr>
+        <w:t xml:space="preserve">. This conflict of interest displays clear unethical conduct </w:t>
+      </w:r>
+      <w:r>
+        <w:rPr>
+          <w:rFonts w:ascii="Times New Roman" w:hAnsi="Times New Roman" w:cs="Times New Roman"/>
+          <w:sz w:val="24"/>
+          <w:szCs w:val="24"/>
+        </w:rPr>
+        <w:t>through the</w:t>
+      </w:r>
+      <w:r>
+        <w:rPr>
+          <w:rFonts w:ascii="Times New Roman" w:hAnsi="Times New Roman" w:cs="Times New Roman"/>
+          <w:sz w:val="24"/>
+          <w:szCs w:val="24"/>
+        </w:rPr>
+        <w:t xml:space="preserve"> principles of consequentialism as the outcomes </w:t>
+      </w:r>
+      <w:r>
+        <w:rPr>
+          <w:rFonts w:ascii="Times New Roman" w:hAnsi="Times New Roman" w:cs="Times New Roman"/>
+          <w:sz w:val="24"/>
+          <w:szCs w:val="24"/>
+        </w:rPr>
+        <w:t>typically favour the company over the</w:t>
+      </w:r>
+      <w:r>
+        <w:rPr>
+          <w:rFonts w:ascii="Times New Roman" w:hAnsi="Times New Roman" w:cs="Times New Roman"/>
           <w:sz w:val="24"/>
           <w:szCs w:val="24"/>
         </w:rPr>
@@ -985,173 +1612,37 @@
       </w:r>
       <w:r>
         <w:rPr>
-          <w:rStyle w:val="selectable"/>
-          <w:rFonts w:ascii="Times New Roman" w:hAnsi="Times New Roman" w:cs="Times New Roman"/>
-          <w:color w:val="000000"/>
-          <w:sz w:val="24"/>
-          <w:szCs w:val="24"/>
-        </w:rPr>
-        <w:t xml:space="preserve">Moreover, North states that broker “disclosure requirements are stated in relatively ambiguous terms, allowing a licensee leeway in terms of the nature and level of remuneration that must be disclosed”. </w:t>
-      </w:r>
-      <w:r>
-        <w:rPr>
-          <w:rStyle w:val="selectable"/>
-          <w:rFonts w:ascii="Times New Roman" w:hAnsi="Times New Roman" w:cs="Times New Roman"/>
-          <w:color w:val="000000"/>
-          <w:sz w:val="24"/>
-          <w:szCs w:val="24"/>
-        </w:rPr>
-        <w:t xml:space="preserve">In contrast, Frost </w:t>
-      </w:r>
-      <w:r>
-        <w:rPr>
-          <w:rStyle w:val="selectable"/>
-          <w:rFonts w:ascii="Times New Roman" w:hAnsi="Times New Roman" w:cs="Times New Roman"/>
-          <w:color w:val="000000"/>
-          <w:sz w:val="24"/>
-          <w:szCs w:val="24"/>
-        </w:rPr>
-        <w:t>exclaims</w:t>
-      </w:r>
-      <w:r>
-        <w:rPr>
-          <w:rStyle w:val="selectable"/>
-          <w:rFonts w:ascii="Times New Roman" w:hAnsi="Times New Roman" w:cs="Times New Roman"/>
-          <w:color w:val="000000"/>
-          <w:sz w:val="24"/>
-          <w:szCs w:val="24"/>
-        </w:rPr>
-        <w:t xml:space="preserve"> that banks and </w:t>
-      </w:r>
-      <w:r>
-        <w:rPr>
-          <w:rStyle w:val="selectable"/>
-          <w:rFonts w:ascii="Times New Roman" w:hAnsi="Times New Roman" w:cs="Times New Roman"/>
-          <w:color w:val="000000"/>
-          <w:sz w:val="24"/>
-          <w:szCs w:val="24"/>
-        </w:rPr>
-        <w:lastRenderedPageBreak/>
-        <w:t xml:space="preserve">industry bodies </w:t>
-      </w:r>
-      <w:r>
-        <w:rPr>
-          <w:rStyle w:val="selectable"/>
-          <w:rFonts w:ascii="Times New Roman" w:hAnsi="Times New Roman" w:cs="Times New Roman"/>
-          <w:color w:val="000000"/>
-          <w:sz w:val="24"/>
-          <w:szCs w:val="24"/>
-        </w:rPr>
-        <w:t xml:space="preserve">have </w:t>
-      </w:r>
-      <w:r>
-        <w:rPr>
-          <w:rStyle w:val="selectable"/>
-          <w:rFonts w:ascii="Times New Roman" w:hAnsi="Times New Roman" w:cs="Times New Roman"/>
-          <w:color w:val="000000"/>
-          <w:sz w:val="24"/>
-          <w:szCs w:val="24"/>
-        </w:rPr>
-        <w:t>defend</w:t>
-      </w:r>
-      <w:r>
-        <w:rPr>
-          <w:rStyle w:val="selectable"/>
-          <w:rFonts w:ascii="Times New Roman" w:hAnsi="Times New Roman" w:cs="Times New Roman"/>
-          <w:color w:val="000000"/>
-          <w:sz w:val="24"/>
-          <w:szCs w:val="24"/>
-        </w:rPr>
-        <w:t>ed</w:t>
-      </w:r>
-      <w:r>
-        <w:rPr>
-          <w:rStyle w:val="selectable"/>
-          <w:rFonts w:ascii="Times New Roman" w:hAnsi="Times New Roman" w:cs="Times New Roman"/>
-          <w:color w:val="000000"/>
-          <w:sz w:val="24"/>
-          <w:szCs w:val="24"/>
-        </w:rPr>
-        <w:t xml:space="preserve"> allegations around </w:t>
-      </w:r>
-      <w:r>
-        <w:rPr>
-          <w:rStyle w:val="selectable"/>
-          <w:rFonts w:ascii="Times New Roman" w:hAnsi="Times New Roman" w:cs="Times New Roman"/>
-          <w:color w:val="000000"/>
-          <w:sz w:val="24"/>
-          <w:szCs w:val="24"/>
-        </w:rPr>
-        <w:t xml:space="preserve">the </w:t>
-      </w:r>
-      <w:r>
-        <w:rPr>
-          <w:rStyle w:val="selectable"/>
-          <w:rFonts w:ascii="Times New Roman" w:hAnsi="Times New Roman" w:cs="Times New Roman"/>
-          <w:color w:val="000000"/>
-          <w:sz w:val="24"/>
-          <w:szCs w:val="24"/>
-        </w:rPr>
-        <w:t>ethical or lawful contradictions between remuneration and consumer outcome, suggesting that they enhance competition among lenders (Frost, 2018).</w:t>
+          <w:rFonts w:ascii="Times New Roman" w:hAnsi="Times New Roman" w:cs="Times New Roman"/>
+          <w:sz w:val="24"/>
+          <w:szCs w:val="24"/>
+        </w:rPr>
+        <w:t>consumer.</w:t>
       </w:r>
     </w:p>
     <w:p>
       <w:pPr>
-        <w:rPr>
-          <w:rFonts w:ascii="Times New Roman" w:hAnsi="Times New Roman" w:cs="Times New Roman"/>
-          <w:sz w:val="24"/>
-          <w:szCs w:val="24"/>
-        </w:rPr>
-      </w:pPr>
-      <w:r>
-        <w:rPr>
-          <w:rFonts w:ascii="Times New Roman" w:hAnsi="Times New Roman" w:cs="Times New Roman"/>
-          <w:sz w:val="24"/>
-          <w:szCs w:val="24"/>
-        </w:rPr>
-        <w:t>When using a consequential framework to analyse CBA’s mortgage broker remuneration structure, we can arrive to the conclusion that it is unethical. Taylor states that the Australian Securities and Investments Commission</w:t>
-      </w:r>
-      <w:r>
-        <w:rPr>
-          <w:rFonts w:ascii="Times New Roman" w:hAnsi="Times New Roman" w:cs="Times New Roman"/>
-          <w:sz w:val="24"/>
-          <w:szCs w:val="24"/>
-        </w:rPr>
-        <w:t>’s</w:t>
-      </w:r>
-      <w:r>
-        <w:rPr>
-          <w:rFonts w:ascii="Times New Roman" w:hAnsi="Times New Roman" w:cs="Times New Roman"/>
-          <w:sz w:val="24"/>
-          <w:szCs w:val="24"/>
-        </w:rPr>
-        <w:t xml:space="preserve"> (ASIC) </w:t>
-      </w:r>
-      <w:r>
-        <w:rPr>
-          <w:rFonts w:ascii="Times New Roman" w:hAnsi="Times New Roman" w:cs="Times New Roman"/>
-          <w:sz w:val="24"/>
-          <w:szCs w:val="24"/>
-        </w:rPr>
-        <w:t xml:space="preserve">analysis of the current “standard model of upfront and trail commissions creates a conflict of interest” </w:t>
-      </w:r>
-      <w:r>
-        <w:rPr>
-          <w:rStyle w:val="selectable"/>
-          <w:rFonts w:ascii="Times New Roman" w:hAnsi="Times New Roman" w:cs="Times New Roman"/>
-          <w:color w:val="000000"/>
-          <w:sz w:val="24"/>
-          <w:szCs w:val="24"/>
-        </w:rPr>
-        <w:t>(Taylor, 2017)</w:t>
-      </w:r>
-      <w:r>
-        <w:rPr>
-          <w:rFonts w:ascii="Times New Roman" w:hAnsi="Times New Roman" w:cs="Times New Roman"/>
-          <w:sz w:val="24"/>
-          <w:szCs w:val="24"/>
-        </w:rPr>
-        <w:t xml:space="preserve">. A model that Kane confirms CBA use to remunerate their brokers </w:t>
+        <w:spacing w:line="360" w:lineRule="auto"/>
+        <w:rPr>
+          <w:rFonts w:ascii="Times New Roman" w:hAnsi="Times New Roman" w:cs="Times New Roman"/>
+          <w:sz w:val="24"/>
+          <w:szCs w:val="24"/>
+        </w:rPr>
+      </w:pPr>
+      <w:r>
+        <w:rPr>
+          <w:rFonts w:ascii="Times New Roman" w:hAnsi="Times New Roman" w:cs="Times New Roman"/>
+          <w:sz w:val="24"/>
+          <w:szCs w:val="24"/>
+        </w:rPr>
+        <w:t>Matt Comyn, current CEO of CBA, has publicly agreed that the recommendations made by Commissioner Hayne would be the most ethical</w:t>
+      </w:r>
+      <w:r>
+        <w:rPr>
+          <w:rFonts w:ascii="Times New Roman" w:hAnsi="Times New Roman" w:cs="Times New Roman"/>
+          <w:sz w:val="24"/>
+          <w:szCs w:val="24"/>
+        </w:rPr>
+        <w:t xml:space="preserve"> </w:t>
       </w:r>
       <w:r>
         <w:rPr>
@@ -1169,810 +1660,1223 @@
           <w:sz w:val="24"/>
           <w:szCs w:val="24"/>
         </w:rPr>
-        <w:t xml:space="preserve">. This conflict of interest displays clear unethical conduct by principles of consequentialism as the outcomes does not best suit the </w:t>
-      </w:r>
-      <w:r>
-        <w:rPr>
-          <w:rFonts w:ascii="Times New Roman" w:hAnsi="Times New Roman" w:cs="Times New Roman"/>
-          <w:sz w:val="24"/>
-          <w:szCs w:val="24"/>
-        </w:rPr>
-        <w:t>consumer.</w:t>
+        <w:t xml:space="preserve">. However, upon consideration, </w:t>
+      </w:r>
+      <w:r>
+        <w:rPr>
+          <w:rFonts w:ascii="Times New Roman" w:hAnsi="Times New Roman" w:cs="Times New Roman"/>
+          <w:sz w:val="24"/>
+          <w:szCs w:val="24"/>
+        </w:rPr>
+        <w:t xml:space="preserve">Comyn </w:t>
+      </w:r>
+      <w:r>
+        <w:rPr>
+          <w:rFonts w:ascii="Times New Roman" w:hAnsi="Times New Roman" w:cs="Times New Roman"/>
+          <w:sz w:val="24"/>
+          <w:szCs w:val="24"/>
+        </w:rPr>
+        <w:t xml:space="preserve">has made the judgement that even if CBA moved to this model, competitors would not follow and </w:t>
+      </w:r>
+      <w:r>
+        <w:rPr>
+          <w:rFonts w:ascii="Times New Roman" w:hAnsi="Times New Roman" w:cs="Times New Roman"/>
+          <w:sz w:val="24"/>
+          <w:szCs w:val="24"/>
+        </w:rPr>
+        <w:t>this</w:t>
+      </w:r>
+      <w:r>
+        <w:rPr>
+          <w:rFonts w:ascii="Times New Roman" w:hAnsi="Times New Roman" w:cs="Times New Roman"/>
+          <w:sz w:val="24"/>
+          <w:szCs w:val="24"/>
+        </w:rPr>
+        <w:t xml:space="preserve"> would impact CBA’s </w:t>
+      </w:r>
+      <w:r>
+        <w:rPr>
+          <w:rFonts w:ascii="Times New Roman" w:hAnsi="Times New Roman" w:cs="Times New Roman"/>
+          <w:sz w:val="24"/>
+          <w:szCs w:val="24"/>
+        </w:rPr>
+        <w:t>mortgage sales volume</w:t>
+      </w:r>
+      <w:r>
+        <w:rPr>
+          <w:rFonts w:ascii="Times New Roman" w:hAnsi="Times New Roman" w:cs="Times New Roman"/>
+          <w:sz w:val="24"/>
+          <w:szCs w:val="24"/>
+        </w:rPr>
+        <w:t xml:space="preserve">, </w:t>
+      </w:r>
+      <w:r>
+        <w:rPr>
+          <w:rFonts w:ascii="Times New Roman" w:hAnsi="Times New Roman" w:cs="Times New Roman"/>
+          <w:sz w:val="24"/>
+          <w:szCs w:val="24"/>
+        </w:rPr>
+        <w:t>leav</w:t>
+      </w:r>
+      <w:r>
+        <w:rPr>
+          <w:rFonts w:ascii="Times New Roman" w:hAnsi="Times New Roman" w:cs="Times New Roman"/>
+          <w:sz w:val="24"/>
+          <w:szCs w:val="24"/>
+        </w:rPr>
+        <w:t>ing</w:t>
+      </w:r>
+      <w:r>
+        <w:rPr>
+          <w:rFonts w:ascii="Times New Roman" w:hAnsi="Times New Roman" w:cs="Times New Roman"/>
+          <w:sz w:val="24"/>
+          <w:szCs w:val="24"/>
+        </w:rPr>
+        <w:t xml:space="preserve"> them </w:t>
+      </w:r>
+      <w:r>
+        <w:rPr>
+          <w:rFonts w:ascii="Times New Roman" w:hAnsi="Times New Roman" w:cs="Times New Roman"/>
+          <w:sz w:val="24"/>
+          <w:szCs w:val="24"/>
+        </w:rPr>
+        <w:t>un</w:t>
+      </w:r>
+      <w:r>
+        <w:rPr>
+          <w:rFonts w:ascii="Times New Roman" w:hAnsi="Times New Roman" w:cs="Times New Roman"/>
+          <w:sz w:val="24"/>
+          <w:szCs w:val="24"/>
+        </w:rPr>
+        <w:t xml:space="preserve">competitive </w:t>
+      </w:r>
+      <w:r>
+        <w:rPr>
+          <w:rStyle w:val="selectable"/>
+          <w:rFonts w:ascii="Times New Roman" w:hAnsi="Times New Roman" w:cs="Times New Roman"/>
+          <w:color w:val="000000"/>
+          <w:sz w:val="24"/>
+          <w:szCs w:val="24"/>
+        </w:rPr>
+        <w:t>(Kane, 2019)</w:t>
+      </w:r>
+      <w:r>
+        <w:rPr>
+          <w:rFonts w:ascii="Times New Roman" w:hAnsi="Times New Roman" w:cs="Times New Roman"/>
+          <w:sz w:val="24"/>
+          <w:szCs w:val="24"/>
+        </w:rPr>
+        <w:t xml:space="preserve">. When using </w:t>
+      </w:r>
+      <w:r>
+        <w:rPr>
+          <w:rFonts w:ascii="Times New Roman" w:hAnsi="Times New Roman" w:cs="Times New Roman"/>
+          <w:sz w:val="24"/>
+          <w:szCs w:val="24"/>
+        </w:rPr>
+        <w:t>the Deontology</w:t>
+      </w:r>
+      <w:r>
+        <w:rPr>
+          <w:rFonts w:ascii="Times New Roman" w:hAnsi="Times New Roman" w:cs="Times New Roman"/>
+          <w:sz w:val="24"/>
+          <w:szCs w:val="24"/>
+        </w:rPr>
+        <w:t xml:space="preserve"> ethical framework</w:t>
+      </w:r>
+      <w:r>
+        <w:rPr>
+          <w:rFonts w:ascii="Times New Roman" w:hAnsi="Times New Roman" w:cs="Times New Roman"/>
+          <w:sz w:val="24"/>
+          <w:szCs w:val="24"/>
+        </w:rPr>
+        <w:t xml:space="preserve"> (</w:t>
+      </w:r>
+      <w:r>
+        <w:rPr>
+          <w:rFonts w:ascii="Times New Roman" w:hAnsi="Times New Roman" w:cs="Times New Roman"/>
+          <w:sz w:val="24"/>
+          <w:szCs w:val="24"/>
+          <w:highlight w:val="yellow"/>
+        </w:rPr>
+        <w:t>reference</w:t>
+      </w:r>
+      <w:r>
+        <w:rPr>
+          <w:rFonts w:ascii="Times New Roman" w:hAnsi="Times New Roman" w:cs="Times New Roman"/>
+          <w:sz w:val="24"/>
+          <w:szCs w:val="24"/>
+        </w:rPr>
+        <w:t>)</w:t>
+      </w:r>
+      <w:r>
+        <w:rPr>
+          <w:rFonts w:ascii="Times New Roman" w:hAnsi="Times New Roman" w:cs="Times New Roman"/>
+          <w:sz w:val="24"/>
+          <w:szCs w:val="24"/>
+        </w:rPr>
+        <w:t xml:space="preserve">, which analyses ethicality based on intention rather than outcome, we can use this statement as evidence that CBA is </w:t>
+      </w:r>
+      <w:r>
+        <w:rPr>
+          <w:rFonts w:ascii="Times New Roman" w:hAnsi="Times New Roman" w:cs="Times New Roman"/>
+          <w:sz w:val="24"/>
+          <w:szCs w:val="24"/>
+        </w:rPr>
+        <w:t>displaying unethical conduct</w:t>
+      </w:r>
+      <w:r>
+        <w:rPr>
+          <w:rFonts w:ascii="Times New Roman" w:hAnsi="Times New Roman" w:cs="Times New Roman"/>
+          <w:sz w:val="24"/>
+          <w:szCs w:val="24"/>
+        </w:rPr>
+        <w:t>, and their interest is of personal profit</w:t>
+      </w:r>
+      <w:r>
+        <w:rPr>
+          <w:rFonts w:ascii="Times New Roman" w:hAnsi="Times New Roman" w:cs="Times New Roman"/>
+          <w:sz w:val="24"/>
+          <w:szCs w:val="24"/>
+        </w:rPr>
+        <w:t>.</w:t>
       </w:r>
     </w:p>
     <w:p>
       <w:pPr>
-        <w:rPr>
-          <w:rFonts w:ascii="Times New Roman" w:hAnsi="Times New Roman" w:cs="Times New Roman"/>
-          <w:sz w:val="24"/>
-          <w:szCs w:val="24"/>
-        </w:rPr>
-      </w:pPr>
-      <w:r>
-        <w:rPr>
-          <w:rFonts w:ascii="Times New Roman" w:hAnsi="Times New Roman" w:cs="Times New Roman"/>
-          <w:sz w:val="24"/>
-          <w:szCs w:val="24"/>
-        </w:rPr>
-        <w:t xml:space="preserve">Matt </w:t>
-      </w:r>
-      <w:proofErr w:type="spellStart"/>
-      <w:r>
-        <w:rPr>
-          <w:rFonts w:ascii="Times New Roman" w:hAnsi="Times New Roman" w:cs="Times New Roman"/>
-          <w:sz w:val="24"/>
-          <w:szCs w:val="24"/>
-        </w:rPr>
-        <w:t>Comyn</w:t>
-      </w:r>
-      <w:proofErr w:type="spellEnd"/>
-      <w:r>
-        <w:rPr>
-          <w:rFonts w:ascii="Times New Roman" w:hAnsi="Times New Roman" w:cs="Times New Roman"/>
-          <w:sz w:val="24"/>
-          <w:szCs w:val="24"/>
-        </w:rPr>
-        <w:t xml:space="preserve">, current CEO of CBA, has publicly agreed that the recommendations made by Commissioner Hayne would be the most ethical. However, upon consideration, has made the judgement that even if CBA moved to this model, competitors would not follow and that would impact CBA’s </w:t>
-      </w:r>
-      <w:r>
-        <w:rPr>
-          <w:rFonts w:ascii="Times New Roman" w:hAnsi="Times New Roman" w:cs="Times New Roman"/>
-          <w:sz w:val="24"/>
-          <w:szCs w:val="24"/>
-        </w:rPr>
-        <w:t xml:space="preserve">mortgage sales volume and leave them uncompetitive </w:t>
-      </w:r>
-      <w:r>
-        <w:rPr>
-          <w:rStyle w:val="selectable"/>
-          <w:rFonts w:ascii="Times New Roman" w:hAnsi="Times New Roman" w:cs="Times New Roman"/>
-          <w:color w:val="000000"/>
-          <w:sz w:val="24"/>
-          <w:szCs w:val="24"/>
-        </w:rPr>
-        <w:t>(Kane, 2019)</w:t>
-      </w:r>
-      <w:r>
-        <w:rPr>
-          <w:rFonts w:ascii="Times New Roman" w:hAnsi="Times New Roman" w:cs="Times New Roman"/>
-          <w:sz w:val="24"/>
-          <w:szCs w:val="24"/>
-        </w:rPr>
-        <w:t xml:space="preserve">. When using </w:t>
-      </w:r>
-      <w:r>
-        <w:rPr>
-          <w:rFonts w:ascii="Times New Roman" w:hAnsi="Times New Roman" w:cs="Times New Roman"/>
-          <w:sz w:val="24"/>
-          <w:szCs w:val="24"/>
-        </w:rPr>
-        <w:t>the Deontology</w:t>
-      </w:r>
-      <w:r>
-        <w:rPr>
-          <w:rFonts w:ascii="Times New Roman" w:hAnsi="Times New Roman" w:cs="Times New Roman"/>
-          <w:sz w:val="24"/>
-          <w:szCs w:val="24"/>
-        </w:rPr>
-        <w:t xml:space="preserve"> ethical framework, which analyses ethicality based on intention rather than outcome, we can use this statement as evidence that CBA is conducting unethically, and their interest is of personal profit</w:t>
-      </w:r>
-      <w:r>
-        <w:rPr>
-          <w:rFonts w:ascii="Times New Roman" w:hAnsi="Times New Roman" w:cs="Times New Roman"/>
-          <w:sz w:val="24"/>
-          <w:szCs w:val="24"/>
-        </w:rPr>
-        <w:t>.</w:t>
+        <w:pStyle w:val="Heading2"/>
+        <w:spacing w:line="360" w:lineRule="auto"/>
+        <w:rPr>
+          <w:rFonts w:ascii="Times New Roman" w:hAnsi="Times New Roman" w:cs="Times New Roman"/>
+          <w:sz w:val="24"/>
+          <w:szCs w:val="24"/>
+        </w:rPr>
+      </w:pPr>
+      <w:r>
+        <w:rPr>
+          <w:rFonts w:ascii="Times New Roman" w:hAnsi="Times New Roman" w:cs="Times New Roman"/>
+          <w:sz w:val="24"/>
+          <w:szCs w:val="24"/>
+        </w:rPr>
+        <w:t>Key stakeholders</w:t>
       </w:r>
     </w:p>
     <w:p>
       <w:pPr>
-        <w:pStyle w:val="Heading2"/>
-        <w:rPr>
-          <w:rFonts w:ascii="Times New Roman" w:hAnsi="Times New Roman" w:cs="Times New Roman"/>
-          <w:sz w:val="24"/>
-          <w:szCs w:val="24"/>
-        </w:rPr>
-      </w:pPr>
-      <w:r>
-        <w:rPr>
-          <w:rFonts w:ascii="Times New Roman" w:hAnsi="Times New Roman" w:cs="Times New Roman"/>
-          <w:sz w:val="24"/>
-          <w:szCs w:val="24"/>
-        </w:rPr>
-        <w:t>Key stakeholders</w:t>
+        <w:spacing w:line="360" w:lineRule="auto"/>
+        <w:rPr>
+          <w:rFonts w:ascii="Times New Roman" w:hAnsi="Times New Roman" w:cs="Times New Roman"/>
+          <w:sz w:val="24"/>
+          <w:szCs w:val="24"/>
+        </w:rPr>
+      </w:pPr>
+      <w:r>
+        <w:rPr>
+          <w:rFonts w:ascii="Times New Roman" w:hAnsi="Times New Roman" w:cs="Times New Roman"/>
+          <w:sz w:val="24"/>
+          <w:szCs w:val="24"/>
+        </w:rPr>
+        <w:t xml:space="preserve">There are several key stakeholders affected by this misconduct. </w:t>
+      </w:r>
+      <w:r>
+        <w:rPr>
+          <w:rFonts w:ascii="Times New Roman" w:hAnsi="Times New Roman" w:cs="Times New Roman"/>
+          <w:sz w:val="24"/>
+          <w:szCs w:val="24"/>
+        </w:rPr>
+        <w:t>One key stakeholder includes the customers who</w:t>
+      </w:r>
+      <w:r>
+        <w:rPr>
+          <w:rFonts w:ascii="Times New Roman" w:hAnsi="Times New Roman" w:cs="Times New Roman"/>
+          <w:sz w:val="24"/>
+          <w:szCs w:val="24"/>
+        </w:rPr>
+        <w:t xml:space="preserve"> are misinformed and led to poor decisions resulting in </w:t>
+      </w:r>
+      <w:r>
+        <w:rPr>
+          <w:rFonts w:ascii="Times New Roman" w:hAnsi="Times New Roman" w:cs="Times New Roman"/>
+          <w:sz w:val="24"/>
+          <w:szCs w:val="24"/>
+        </w:rPr>
+        <w:t xml:space="preserve">long-term financial hardships for the gain of </w:t>
+      </w:r>
+      <w:r>
+        <w:rPr>
+          <w:rFonts w:ascii="Times New Roman" w:hAnsi="Times New Roman" w:cs="Times New Roman"/>
+          <w:sz w:val="24"/>
+          <w:szCs w:val="24"/>
+        </w:rPr>
+        <w:t>any suspect mortgage brokers and their organisations. The</w:t>
+      </w:r>
+      <w:r>
+        <w:rPr>
+          <w:rFonts w:ascii="Times New Roman" w:hAnsi="Times New Roman" w:cs="Times New Roman"/>
+          <w:sz w:val="24"/>
+          <w:szCs w:val="24"/>
+        </w:rPr>
+        <w:t xml:space="preserve"> </w:t>
+      </w:r>
+      <w:r>
+        <w:rPr>
+          <w:rFonts w:ascii="Times New Roman" w:hAnsi="Times New Roman" w:cs="Times New Roman"/>
+          <w:sz w:val="24"/>
+          <w:szCs w:val="24"/>
+        </w:rPr>
+        <w:t xml:space="preserve">financial institutions that provide mortgage brokerage services </w:t>
+      </w:r>
+      <w:r>
+        <w:rPr>
+          <w:rFonts w:ascii="Times New Roman" w:hAnsi="Times New Roman" w:cs="Times New Roman"/>
+          <w:sz w:val="24"/>
+          <w:szCs w:val="24"/>
+        </w:rPr>
+        <w:t>incur</w:t>
+      </w:r>
+      <w:r>
+        <w:rPr>
+          <w:rFonts w:ascii="Times New Roman" w:hAnsi="Times New Roman" w:cs="Times New Roman"/>
+          <w:sz w:val="24"/>
+          <w:szCs w:val="24"/>
+        </w:rPr>
+        <w:t xml:space="preserve"> the next largest impact, with increased regulation leading to potential change</w:t>
+      </w:r>
+      <w:r>
+        <w:rPr>
+          <w:rFonts w:ascii="Times New Roman" w:hAnsi="Times New Roman" w:cs="Times New Roman"/>
+          <w:sz w:val="24"/>
+          <w:szCs w:val="24"/>
+        </w:rPr>
+        <w:t xml:space="preserve"> of </w:t>
+      </w:r>
+      <w:r>
+        <w:rPr>
+          <w:rFonts w:ascii="Times New Roman" w:hAnsi="Times New Roman" w:cs="Times New Roman"/>
+          <w:sz w:val="24"/>
+          <w:szCs w:val="24"/>
+        </w:rPr>
+        <w:t xml:space="preserve">business processes, existing remuneration </w:t>
+      </w:r>
+      <w:r>
+        <w:rPr>
+          <w:rFonts w:ascii="Times New Roman" w:hAnsi="Times New Roman" w:cs="Times New Roman"/>
+          <w:sz w:val="24"/>
+          <w:szCs w:val="24"/>
+        </w:rPr>
+        <w:lastRenderedPageBreak/>
+        <w:t xml:space="preserve">structures, and overall market </w:t>
+      </w:r>
+      <w:r>
+        <w:rPr>
+          <w:rFonts w:ascii="Times New Roman" w:hAnsi="Times New Roman" w:cs="Times New Roman"/>
+          <w:sz w:val="24"/>
+          <w:szCs w:val="24"/>
+        </w:rPr>
+        <w:t>competition</w:t>
+      </w:r>
+      <w:r>
+        <w:rPr>
+          <w:rFonts w:ascii="Times New Roman" w:hAnsi="Times New Roman" w:cs="Times New Roman"/>
+          <w:sz w:val="24"/>
+          <w:szCs w:val="24"/>
+        </w:rPr>
+        <w:t>.</w:t>
+      </w:r>
+      <w:r>
+        <w:rPr>
+          <w:rFonts w:ascii="Times New Roman" w:hAnsi="Times New Roman" w:cs="Times New Roman"/>
+          <w:sz w:val="24"/>
+          <w:szCs w:val="24"/>
+        </w:rPr>
+        <w:t xml:space="preserve"> The government is another crucial stakeholder, being the key</w:t>
+      </w:r>
+      <w:r>
+        <w:rPr>
+          <w:rFonts w:ascii="Times New Roman" w:hAnsi="Times New Roman" w:cs="Times New Roman"/>
+          <w:sz w:val="24"/>
+          <w:szCs w:val="24"/>
+        </w:rPr>
+        <w:t xml:space="preserve"> regulatory</w:t>
+      </w:r>
+      <w:r>
+        <w:rPr>
+          <w:rFonts w:ascii="Times New Roman" w:hAnsi="Times New Roman" w:cs="Times New Roman"/>
+          <w:sz w:val="24"/>
+          <w:szCs w:val="24"/>
+        </w:rPr>
+        <w:t xml:space="preserve"> decision maker and </w:t>
+      </w:r>
+      <w:r>
+        <w:rPr>
+          <w:rFonts w:ascii="Times New Roman" w:hAnsi="Times New Roman" w:cs="Times New Roman"/>
+          <w:sz w:val="24"/>
+          <w:szCs w:val="24"/>
+        </w:rPr>
+        <w:t>developer of</w:t>
+      </w:r>
+      <w:r>
+        <w:rPr>
+          <w:rFonts w:ascii="Times New Roman" w:hAnsi="Times New Roman" w:cs="Times New Roman"/>
+          <w:sz w:val="24"/>
+          <w:szCs w:val="24"/>
+        </w:rPr>
+        <w:t xml:space="preserve"> consequences for</w:t>
+      </w:r>
+      <w:r>
+        <w:rPr>
+          <w:rFonts w:ascii="Times New Roman" w:hAnsi="Times New Roman" w:cs="Times New Roman"/>
+          <w:sz w:val="24"/>
+          <w:szCs w:val="24"/>
+        </w:rPr>
+        <w:t xml:space="preserve"> the disregard of these</w:t>
+      </w:r>
+      <w:r>
+        <w:rPr>
+          <w:rFonts w:ascii="Times New Roman" w:hAnsi="Times New Roman" w:cs="Times New Roman"/>
+          <w:sz w:val="24"/>
+          <w:szCs w:val="24"/>
+        </w:rPr>
+        <w:t xml:space="preserve"> regulations. </w:t>
+      </w:r>
+      <w:r>
+        <w:rPr>
+          <w:rFonts w:ascii="Times New Roman" w:hAnsi="Times New Roman" w:cs="Times New Roman"/>
+          <w:sz w:val="24"/>
+          <w:szCs w:val="24"/>
+        </w:rPr>
+        <w:t>T</w:t>
+      </w:r>
+      <w:r>
+        <w:rPr>
+          <w:rFonts w:ascii="Times New Roman" w:hAnsi="Times New Roman" w:cs="Times New Roman"/>
+          <w:sz w:val="24"/>
+          <w:szCs w:val="24"/>
+        </w:rPr>
+        <w:t>he employees of these financial institutions, in particular the mortgage brokers,</w:t>
+      </w:r>
+      <w:r>
+        <w:rPr>
+          <w:rFonts w:ascii="Times New Roman" w:hAnsi="Times New Roman" w:cs="Times New Roman"/>
+          <w:sz w:val="24"/>
+          <w:szCs w:val="24"/>
+        </w:rPr>
+        <w:t xml:space="preserve"> yet another key stakeholder,</w:t>
+      </w:r>
+      <w:r>
+        <w:rPr>
+          <w:rFonts w:ascii="Times New Roman" w:hAnsi="Times New Roman" w:cs="Times New Roman"/>
+          <w:sz w:val="24"/>
+          <w:szCs w:val="24"/>
+        </w:rPr>
+        <w:t xml:space="preserve"> may incur </w:t>
+      </w:r>
+      <w:r>
+        <w:rPr>
+          <w:rFonts w:ascii="Times New Roman" w:hAnsi="Times New Roman" w:cs="Times New Roman"/>
+          <w:sz w:val="24"/>
+          <w:szCs w:val="24"/>
+        </w:rPr>
+        <w:t>remuneration reductions due to increased regulation</w:t>
+      </w:r>
+      <w:r>
+        <w:rPr>
+          <w:rFonts w:ascii="Times New Roman" w:hAnsi="Times New Roman" w:cs="Times New Roman"/>
+          <w:sz w:val="24"/>
+          <w:szCs w:val="24"/>
+        </w:rPr>
+        <w:t xml:space="preserve"> and are thus impacted poorly</w:t>
+      </w:r>
+      <w:r>
+        <w:rPr>
+          <w:rFonts w:ascii="Times New Roman" w:hAnsi="Times New Roman" w:cs="Times New Roman"/>
+          <w:sz w:val="24"/>
+          <w:szCs w:val="24"/>
+        </w:rPr>
+        <w:t xml:space="preserve">. </w:t>
+      </w:r>
+      <w:r>
+        <w:rPr>
+          <w:rFonts w:ascii="Times New Roman" w:hAnsi="Times New Roman" w:cs="Times New Roman"/>
+          <w:sz w:val="24"/>
+          <w:szCs w:val="24"/>
+        </w:rPr>
+        <w:t xml:space="preserve">In addition, these </w:t>
+      </w:r>
+      <w:r>
+        <w:rPr>
+          <w:rFonts w:ascii="Times New Roman" w:hAnsi="Times New Roman" w:cs="Times New Roman"/>
+          <w:sz w:val="24"/>
+          <w:szCs w:val="24"/>
+        </w:rPr>
+        <w:t xml:space="preserve">employees </w:t>
+      </w:r>
+      <w:r>
+        <w:rPr>
+          <w:rFonts w:ascii="Times New Roman" w:hAnsi="Times New Roman" w:cs="Times New Roman"/>
+          <w:sz w:val="24"/>
+          <w:szCs w:val="24"/>
+        </w:rPr>
+        <w:t xml:space="preserve">may risk the </w:t>
+      </w:r>
+      <w:r>
+        <w:rPr>
+          <w:rFonts w:ascii="Times New Roman" w:hAnsi="Times New Roman" w:cs="Times New Roman"/>
+          <w:sz w:val="24"/>
+          <w:szCs w:val="24"/>
+        </w:rPr>
+        <w:t xml:space="preserve">loss of </w:t>
+      </w:r>
+      <w:r>
+        <w:rPr>
+          <w:rFonts w:ascii="Times New Roman" w:hAnsi="Times New Roman" w:cs="Times New Roman"/>
+          <w:sz w:val="24"/>
+          <w:szCs w:val="24"/>
+        </w:rPr>
+        <w:t xml:space="preserve">their </w:t>
+      </w:r>
+      <w:r>
+        <w:rPr>
+          <w:rFonts w:ascii="Times New Roman" w:hAnsi="Times New Roman" w:cs="Times New Roman"/>
+          <w:sz w:val="24"/>
+          <w:szCs w:val="24"/>
+        </w:rPr>
+        <w:t xml:space="preserve">employment </w:t>
+      </w:r>
+      <w:r>
+        <w:rPr>
+          <w:rFonts w:ascii="Times New Roman" w:hAnsi="Times New Roman" w:cs="Times New Roman"/>
+          <w:sz w:val="24"/>
+          <w:szCs w:val="24"/>
+        </w:rPr>
+        <w:t xml:space="preserve">due to changes in regulation. </w:t>
+      </w:r>
+      <w:r>
+        <w:rPr>
+          <w:rFonts w:ascii="Times New Roman" w:hAnsi="Times New Roman" w:cs="Times New Roman"/>
+          <w:sz w:val="24"/>
+          <w:szCs w:val="24"/>
+        </w:rPr>
+        <w:t xml:space="preserve"> </w:t>
       </w:r>
     </w:p>
     <w:p>
       <w:pPr>
-        <w:rPr>
-          <w:rFonts w:ascii="Times New Roman" w:hAnsi="Times New Roman" w:cs="Times New Roman"/>
-          <w:sz w:val="24"/>
-          <w:szCs w:val="24"/>
-        </w:rPr>
-      </w:pPr>
-      <w:r>
-        <w:rPr>
-          <w:rFonts w:ascii="Times New Roman" w:hAnsi="Times New Roman" w:cs="Times New Roman"/>
-          <w:sz w:val="24"/>
-          <w:szCs w:val="24"/>
-        </w:rPr>
-        <w:t xml:space="preserve">Several different stakeholders of this ethical misconduct can be identified. </w:t>
-      </w:r>
-      <w:r>
-        <w:rPr>
-          <w:rFonts w:ascii="Times New Roman" w:hAnsi="Times New Roman" w:cs="Times New Roman"/>
-          <w:sz w:val="24"/>
-          <w:szCs w:val="24"/>
-        </w:rPr>
-        <w:t xml:space="preserve">One key stakeholder includes the customers who incur a strong </w:t>
-      </w:r>
-      <w:r>
-        <w:rPr>
-          <w:rFonts w:ascii="Times New Roman" w:hAnsi="Times New Roman" w:cs="Times New Roman"/>
-          <w:sz w:val="24"/>
-          <w:szCs w:val="24"/>
-        </w:rPr>
-        <w:t xml:space="preserve">impact from this ethical issue as they are potentially being misled into long-term financial hardships for the gain of </w:t>
-      </w:r>
-      <w:r>
-        <w:rPr>
-          <w:rFonts w:ascii="Times New Roman" w:hAnsi="Times New Roman" w:cs="Times New Roman"/>
-          <w:sz w:val="24"/>
-          <w:szCs w:val="24"/>
-        </w:rPr>
-        <w:t>any suspect mortgage brokers and their organisations. The organisations, financial institutions that provide mortgage brokerage services, will have the next largest impact, with increased regulation leading to potential changes to business processes, existing remuneration structures, and overall market competitiveness.</w:t>
-      </w:r>
-      <w:r>
-        <w:rPr>
-          <w:rFonts w:ascii="Times New Roman" w:hAnsi="Times New Roman" w:cs="Times New Roman"/>
-          <w:sz w:val="24"/>
-          <w:szCs w:val="24"/>
-        </w:rPr>
-        <w:t xml:space="preserve"> The government is another crucial stakeholder, being the key decision maker around the regulations implemented, enforced, and creating the potential consequences for breaking these regulations. </w:t>
-      </w:r>
-      <w:r>
-        <w:rPr>
-          <w:rFonts w:ascii="Times New Roman" w:hAnsi="Times New Roman" w:cs="Times New Roman"/>
-          <w:sz w:val="24"/>
-          <w:szCs w:val="24"/>
-        </w:rPr>
-        <w:t>Another key</w:t>
-      </w:r>
-      <w:r>
-        <w:rPr>
-          <w:rFonts w:ascii="Times New Roman" w:hAnsi="Times New Roman" w:cs="Times New Roman"/>
-          <w:sz w:val="24"/>
-          <w:szCs w:val="24"/>
-        </w:rPr>
-        <w:t xml:space="preserve"> stakeholder include</w:t>
-      </w:r>
-      <w:r>
-        <w:rPr>
-          <w:rFonts w:ascii="Times New Roman" w:hAnsi="Times New Roman" w:cs="Times New Roman"/>
-          <w:sz w:val="24"/>
-          <w:szCs w:val="24"/>
-        </w:rPr>
-        <w:t>s</w:t>
-      </w:r>
-      <w:r>
-        <w:rPr>
-          <w:rFonts w:ascii="Times New Roman" w:hAnsi="Times New Roman" w:cs="Times New Roman"/>
-          <w:sz w:val="24"/>
-          <w:szCs w:val="24"/>
-        </w:rPr>
-        <w:t xml:space="preserve"> the employees of these financial institutions, in particular the mortgage brokers, who may incur </w:t>
-      </w:r>
-      <w:r>
-        <w:rPr>
-          <w:rFonts w:ascii="Times New Roman" w:hAnsi="Times New Roman" w:cs="Times New Roman"/>
-          <w:sz w:val="24"/>
-          <w:szCs w:val="24"/>
-        </w:rPr>
-        <w:t xml:space="preserve">remuneration reductions due to increased regulation. </w:t>
-      </w:r>
-      <w:r>
-        <w:rPr>
-          <w:rFonts w:ascii="Times New Roman" w:hAnsi="Times New Roman" w:cs="Times New Roman"/>
-          <w:sz w:val="24"/>
-          <w:szCs w:val="24"/>
-        </w:rPr>
-        <w:t xml:space="preserve">Another </w:t>
-      </w:r>
-      <w:r>
-        <w:rPr>
-          <w:rFonts w:ascii="Times New Roman" w:hAnsi="Times New Roman" w:cs="Times New Roman"/>
-          <w:sz w:val="24"/>
-          <w:szCs w:val="24"/>
-        </w:rPr>
-        <w:t xml:space="preserve">risk </w:t>
-      </w:r>
-      <w:r>
-        <w:rPr>
-          <w:rFonts w:ascii="Times New Roman" w:hAnsi="Times New Roman" w:cs="Times New Roman"/>
-          <w:sz w:val="24"/>
-          <w:szCs w:val="24"/>
-        </w:rPr>
-        <w:t xml:space="preserve">for employees to consider is a </w:t>
-      </w:r>
-      <w:r>
-        <w:rPr>
-          <w:rFonts w:ascii="Times New Roman" w:hAnsi="Times New Roman" w:cs="Times New Roman"/>
-          <w:sz w:val="24"/>
-          <w:szCs w:val="24"/>
-        </w:rPr>
-        <w:t xml:space="preserve">loss of employment if companies decide they do not require these </w:t>
-      </w:r>
-      <w:r>
-        <w:rPr>
-          <w:rFonts w:ascii="Times New Roman" w:hAnsi="Times New Roman" w:cs="Times New Roman"/>
-          <w:sz w:val="24"/>
-          <w:szCs w:val="24"/>
-        </w:rPr>
-        <w:t xml:space="preserve">people </w:t>
-      </w:r>
-      <w:r>
-        <w:rPr>
-          <w:rFonts w:ascii="Times New Roman" w:hAnsi="Times New Roman" w:cs="Times New Roman"/>
-          <w:sz w:val="24"/>
-          <w:szCs w:val="24"/>
-        </w:rPr>
-        <w:t xml:space="preserve">resources </w:t>
-      </w:r>
-      <w:r>
-        <w:rPr>
-          <w:rFonts w:ascii="Times New Roman" w:hAnsi="Times New Roman" w:cs="Times New Roman"/>
-          <w:sz w:val="24"/>
-          <w:szCs w:val="24"/>
-        </w:rPr>
-        <w:t>because of</w:t>
-      </w:r>
-      <w:r>
-        <w:rPr>
-          <w:rFonts w:ascii="Times New Roman" w:hAnsi="Times New Roman" w:cs="Times New Roman"/>
-          <w:sz w:val="24"/>
-          <w:szCs w:val="24"/>
-        </w:rPr>
-        <w:t xml:space="preserve"> the changes to regulation</w:t>
-      </w:r>
-      <w:r>
-        <w:rPr>
-          <w:rFonts w:ascii="Times New Roman" w:hAnsi="Times New Roman" w:cs="Times New Roman"/>
-          <w:sz w:val="24"/>
-          <w:szCs w:val="24"/>
-        </w:rPr>
-        <w:t xml:space="preserve">. </w:t>
+        <w:pStyle w:val="Heading2"/>
+        <w:spacing w:line="360" w:lineRule="auto"/>
+        <w:rPr>
+          <w:rFonts w:ascii="Times New Roman" w:hAnsi="Times New Roman" w:cs="Times New Roman"/>
+          <w:sz w:val="24"/>
+          <w:szCs w:val="24"/>
+        </w:rPr>
+      </w:pPr>
+      <w:r>
+        <w:rPr>
+          <w:rFonts w:ascii="Times New Roman" w:hAnsi="Times New Roman" w:cs="Times New Roman"/>
+          <w:sz w:val="24"/>
+          <w:szCs w:val="24"/>
+        </w:rPr>
+        <w:t>Why ethics is important</w:t>
       </w:r>
     </w:p>
     <w:p>
       <w:pPr>
-        <w:pStyle w:val="Heading2"/>
-        <w:rPr>
-          <w:rFonts w:ascii="Times New Roman" w:hAnsi="Times New Roman" w:cs="Times New Roman"/>
-          <w:sz w:val="24"/>
-          <w:szCs w:val="24"/>
-        </w:rPr>
-      </w:pPr>
-      <w:r>
-        <w:rPr>
-          <w:rFonts w:ascii="Times New Roman" w:hAnsi="Times New Roman" w:cs="Times New Roman"/>
-          <w:sz w:val="24"/>
-          <w:szCs w:val="24"/>
-        </w:rPr>
-        <w:t>Why ethics is important</w:t>
+        <w:spacing w:line="360" w:lineRule="auto"/>
+        <w:rPr>
+          <w:rFonts w:ascii="Times New Roman" w:hAnsi="Times New Roman" w:cs="Times New Roman"/>
+          <w:sz w:val="24"/>
+          <w:szCs w:val="24"/>
+        </w:rPr>
+      </w:pPr>
+      <w:r>
+        <w:rPr>
+          <w:rFonts w:ascii="Times New Roman" w:hAnsi="Times New Roman" w:cs="Times New Roman"/>
+          <w:sz w:val="24"/>
+          <w:szCs w:val="24"/>
+        </w:rPr>
+        <w:t>It is</w:t>
+      </w:r>
+      <w:r>
+        <w:rPr>
+          <w:rFonts w:ascii="Times New Roman" w:hAnsi="Times New Roman" w:cs="Times New Roman"/>
+          <w:sz w:val="24"/>
+          <w:szCs w:val="24"/>
+        </w:rPr>
+        <w:t xml:space="preserve"> important for companies to act ethically for a multitude of reasons. </w:t>
+      </w:r>
+      <w:r>
+        <w:rPr>
+          <w:rFonts w:ascii="Times New Roman" w:hAnsi="Times New Roman" w:cs="Times New Roman"/>
+          <w:sz w:val="24"/>
+          <w:szCs w:val="24"/>
+        </w:rPr>
+        <w:t xml:space="preserve">According to the Code of Ethics from the Accounting Professional and Ethical Standard Board </w:t>
+      </w:r>
+      <w:r>
+        <w:rPr>
+          <w:rStyle w:val="selectable"/>
+          <w:rFonts w:ascii="Times New Roman" w:hAnsi="Times New Roman" w:cs="Times New Roman"/>
+          <w:color w:val="000000"/>
+          <w:sz w:val="24"/>
+          <w:szCs w:val="24"/>
+        </w:rPr>
+        <w:t>(APESB)</w:t>
+      </w:r>
+      <w:r>
+        <w:rPr>
+          <w:rFonts w:ascii="Times New Roman" w:hAnsi="Times New Roman" w:cs="Times New Roman"/>
+          <w:sz w:val="24"/>
+          <w:szCs w:val="24"/>
+        </w:rPr>
+        <w:t>, the fundamental</w:t>
+      </w:r>
+      <w:r>
+        <w:rPr>
+          <w:rFonts w:ascii="Times New Roman" w:hAnsi="Times New Roman" w:cs="Times New Roman"/>
+          <w:sz w:val="24"/>
+          <w:szCs w:val="24"/>
+        </w:rPr>
+        <w:t xml:space="preserve"> ethics</w:t>
+      </w:r>
+      <w:r>
+        <w:rPr>
+          <w:rFonts w:ascii="Times New Roman" w:hAnsi="Times New Roman" w:cs="Times New Roman"/>
+          <w:sz w:val="24"/>
+          <w:szCs w:val="24"/>
+        </w:rPr>
+        <w:t xml:space="preserve"> principles include integrity, objectivity, professional competence and due care, confidentiality, and professional behaviour</w:t>
+      </w:r>
+      <w:r>
+        <w:rPr>
+          <w:rFonts w:ascii="Times New Roman" w:hAnsi="Times New Roman" w:cs="Times New Roman"/>
+          <w:sz w:val="24"/>
+          <w:szCs w:val="24"/>
+        </w:rPr>
+        <w:t xml:space="preserve"> </w:t>
+      </w:r>
+      <w:r>
+        <w:rPr>
+          <w:rStyle w:val="selectable"/>
+          <w:rFonts w:ascii="Times New Roman" w:hAnsi="Times New Roman" w:cs="Times New Roman"/>
+          <w:color w:val="000000"/>
+          <w:sz w:val="24"/>
+          <w:szCs w:val="24"/>
+        </w:rPr>
+        <w:t>(APESB, 2018)</w:t>
+      </w:r>
+      <w:r>
+        <w:rPr>
+          <w:rFonts w:ascii="Times New Roman" w:hAnsi="Times New Roman" w:cs="Times New Roman"/>
+          <w:sz w:val="24"/>
+          <w:szCs w:val="24"/>
+        </w:rPr>
+        <w:t xml:space="preserve">. </w:t>
+      </w:r>
+      <w:r>
+        <w:rPr>
+          <w:rFonts w:ascii="Times New Roman" w:hAnsi="Times New Roman" w:cs="Times New Roman"/>
+          <w:sz w:val="24"/>
+          <w:szCs w:val="24"/>
+        </w:rPr>
+        <w:t>These principles</w:t>
+      </w:r>
+      <w:r>
+        <w:rPr>
+          <w:rFonts w:ascii="Times New Roman" w:hAnsi="Times New Roman" w:cs="Times New Roman"/>
+          <w:sz w:val="24"/>
+          <w:szCs w:val="24"/>
+        </w:rPr>
+        <w:t xml:space="preserve"> </w:t>
+      </w:r>
+      <w:r>
+        <w:rPr>
+          <w:rFonts w:ascii="Times New Roman" w:hAnsi="Times New Roman" w:cs="Times New Roman"/>
+          <w:sz w:val="24"/>
+          <w:szCs w:val="24"/>
+        </w:rPr>
+        <w:t xml:space="preserve">are </w:t>
+      </w:r>
+      <w:r>
+        <w:rPr>
+          <w:rFonts w:ascii="Times New Roman" w:hAnsi="Times New Roman" w:cs="Times New Roman"/>
+          <w:sz w:val="24"/>
+          <w:szCs w:val="24"/>
+        </w:rPr>
+        <w:t>critical</w:t>
+      </w:r>
+      <w:r>
+        <w:rPr>
+          <w:rFonts w:ascii="Times New Roman" w:hAnsi="Times New Roman" w:cs="Times New Roman"/>
+          <w:sz w:val="24"/>
+          <w:szCs w:val="24"/>
+        </w:rPr>
+        <w:t xml:space="preserve"> as they provide behavioural </w:t>
+      </w:r>
+      <w:r>
+        <w:rPr>
+          <w:rFonts w:ascii="Times New Roman" w:hAnsi="Times New Roman" w:cs="Times New Roman"/>
+          <w:sz w:val="24"/>
+          <w:szCs w:val="24"/>
+        </w:rPr>
+        <w:t>guid</w:t>
+      </w:r>
+      <w:r>
+        <w:rPr>
+          <w:rFonts w:ascii="Times New Roman" w:hAnsi="Times New Roman" w:cs="Times New Roman"/>
+          <w:sz w:val="24"/>
+          <w:szCs w:val="24"/>
+        </w:rPr>
+        <w:t>ance</w:t>
+      </w:r>
+      <w:r>
+        <w:rPr>
+          <w:rFonts w:ascii="Times New Roman" w:hAnsi="Times New Roman" w:cs="Times New Roman"/>
+          <w:sz w:val="24"/>
+          <w:szCs w:val="24"/>
+        </w:rPr>
+        <w:t xml:space="preserve"> </w:t>
+      </w:r>
+      <w:r>
+        <w:rPr>
+          <w:rFonts w:ascii="Times New Roman" w:hAnsi="Times New Roman" w:cs="Times New Roman"/>
+          <w:sz w:val="24"/>
+          <w:szCs w:val="24"/>
+        </w:rPr>
+        <w:t xml:space="preserve">to professionals and assist in building positive workplace cultures </w:t>
+      </w:r>
+      <w:r>
+        <w:rPr>
+          <w:rStyle w:val="selectable"/>
+          <w:rFonts w:ascii="Times New Roman" w:hAnsi="Times New Roman" w:cs="Times New Roman"/>
+          <w:color w:val="000000"/>
+          <w:sz w:val="24"/>
+          <w:szCs w:val="24"/>
+        </w:rPr>
+        <w:t>(Schroeder, 2019)</w:t>
+      </w:r>
+      <w:r>
+        <w:rPr>
+          <w:rFonts w:ascii="Times New Roman" w:hAnsi="Times New Roman" w:cs="Times New Roman"/>
+          <w:sz w:val="24"/>
+          <w:szCs w:val="24"/>
+        </w:rPr>
+        <w:t xml:space="preserve">. Failure to comply with these guidelines and </w:t>
+      </w:r>
+      <w:r>
+        <w:rPr>
+          <w:rFonts w:ascii="Times New Roman" w:hAnsi="Times New Roman" w:cs="Times New Roman"/>
+          <w:sz w:val="24"/>
+          <w:szCs w:val="24"/>
+        </w:rPr>
+        <w:t>participation</w:t>
+      </w:r>
+      <w:r>
+        <w:rPr>
+          <w:rFonts w:ascii="Times New Roman" w:hAnsi="Times New Roman" w:cs="Times New Roman"/>
+          <w:sz w:val="24"/>
+          <w:szCs w:val="24"/>
+        </w:rPr>
+        <w:t xml:space="preserve"> in unethical conduct can lead to large</w:t>
+      </w:r>
+      <w:r>
+        <w:rPr>
+          <w:rFonts w:ascii="Times New Roman" w:hAnsi="Times New Roman" w:cs="Times New Roman"/>
+          <w:sz w:val="24"/>
+          <w:szCs w:val="24"/>
+        </w:rPr>
+        <w:t xml:space="preserve"> and unforeseeable </w:t>
+      </w:r>
+      <w:r>
+        <w:rPr>
+          <w:rFonts w:ascii="Times New Roman" w:hAnsi="Times New Roman" w:cs="Times New Roman"/>
+          <w:sz w:val="24"/>
+          <w:szCs w:val="24"/>
+        </w:rPr>
+        <w:t xml:space="preserve">repercussions </w:t>
+      </w:r>
+      <w:r>
+        <w:rPr>
+          <w:rFonts w:ascii="Times New Roman" w:hAnsi="Times New Roman" w:cs="Times New Roman"/>
+          <w:sz w:val="24"/>
+          <w:szCs w:val="24"/>
+        </w:rPr>
+        <w:t>for</w:t>
+      </w:r>
+      <w:r>
+        <w:rPr>
+          <w:rFonts w:ascii="Times New Roman" w:hAnsi="Times New Roman" w:cs="Times New Roman"/>
+          <w:sz w:val="24"/>
+          <w:szCs w:val="24"/>
+        </w:rPr>
+        <w:t xml:space="preserve"> the </w:t>
+      </w:r>
+      <w:r>
+        <w:rPr>
+          <w:rFonts w:ascii="Times New Roman" w:hAnsi="Times New Roman" w:cs="Times New Roman"/>
+          <w:sz w:val="24"/>
+          <w:szCs w:val="24"/>
+        </w:rPr>
+        <w:t xml:space="preserve">organisation or </w:t>
+      </w:r>
+      <w:r>
+        <w:rPr>
+          <w:rFonts w:ascii="Times New Roman" w:hAnsi="Times New Roman" w:cs="Times New Roman"/>
+          <w:sz w:val="24"/>
+          <w:szCs w:val="24"/>
+        </w:rPr>
+        <w:t xml:space="preserve">broader society. </w:t>
+      </w:r>
+      <w:r>
+        <w:rPr>
+          <w:rFonts w:ascii="Times New Roman" w:hAnsi="Times New Roman" w:cs="Times New Roman"/>
+          <w:sz w:val="24"/>
+          <w:szCs w:val="24"/>
+        </w:rPr>
+        <w:t>Today, ethical conduct is becoming</w:t>
+      </w:r>
+      <w:r>
+        <w:rPr>
+          <w:rFonts w:ascii="Times New Roman" w:hAnsi="Times New Roman" w:cs="Times New Roman"/>
+          <w:sz w:val="24"/>
+          <w:szCs w:val="24"/>
+        </w:rPr>
+        <w:t xml:space="preserve"> a greater focus for companies due to </w:t>
+      </w:r>
+      <w:r>
+        <w:rPr>
+          <w:rFonts w:ascii="Times New Roman" w:hAnsi="Times New Roman" w:cs="Times New Roman"/>
+          <w:sz w:val="24"/>
+          <w:szCs w:val="24"/>
+        </w:rPr>
+        <w:t xml:space="preserve">the ease and </w:t>
+      </w:r>
+      <w:r>
+        <w:rPr>
+          <w:rFonts w:ascii="Times New Roman" w:hAnsi="Times New Roman" w:cs="Times New Roman"/>
+          <w:sz w:val="24"/>
+          <w:szCs w:val="24"/>
+        </w:rPr>
+        <w:t>scalability</w:t>
+      </w:r>
+      <w:r>
+        <w:rPr>
+          <w:rFonts w:ascii="Times New Roman" w:hAnsi="Times New Roman" w:cs="Times New Roman"/>
+          <w:sz w:val="24"/>
+          <w:szCs w:val="24"/>
+        </w:rPr>
+        <w:t xml:space="preserve"> of </w:t>
+      </w:r>
+      <w:r>
+        <w:rPr>
+          <w:rFonts w:ascii="Times New Roman" w:hAnsi="Times New Roman" w:cs="Times New Roman"/>
+          <w:sz w:val="24"/>
+          <w:szCs w:val="24"/>
+        </w:rPr>
+        <w:t xml:space="preserve">communication </w:t>
+      </w:r>
+      <w:r>
+        <w:rPr>
+          <w:rFonts w:ascii="Times New Roman" w:hAnsi="Times New Roman" w:cs="Times New Roman"/>
+          <w:sz w:val="24"/>
+          <w:szCs w:val="24"/>
+        </w:rPr>
+        <w:t xml:space="preserve">through </w:t>
+      </w:r>
+      <w:r>
+        <w:rPr>
+          <w:rFonts w:ascii="Times New Roman" w:hAnsi="Times New Roman" w:cs="Times New Roman"/>
+          <w:sz w:val="24"/>
+          <w:szCs w:val="24"/>
+        </w:rPr>
+        <w:t>technology</w:t>
+      </w:r>
+      <w:r>
+        <w:rPr>
+          <w:rFonts w:ascii="Times New Roman" w:hAnsi="Times New Roman" w:cs="Times New Roman"/>
+          <w:sz w:val="24"/>
+          <w:szCs w:val="24"/>
+        </w:rPr>
+        <w:t xml:space="preserve"> </w:t>
+      </w:r>
+      <w:r>
+        <w:rPr>
+          <w:rStyle w:val="selectable"/>
+          <w:rFonts w:ascii="Times New Roman" w:hAnsi="Times New Roman" w:cs="Times New Roman"/>
+          <w:color w:val="000000"/>
+          <w:sz w:val="24"/>
+          <w:szCs w:val="24"/>
+        </w:rPr>
+        <w:t>(Schroeder, 2019)</w:t>
+      </w:r>
+      <w:r>
+        <w:rPr>
+          <w:rFonts w:ascii="Times New Roman" w:hAnsi="Times New Roman" w:cs="Times New Roman"/>
+          <w:sz w:val="24"/>
+          <w:szCs w:val="24"/>
+        </w:rPr>
+        <w:t xml:space="preserve">. This means that any </w:t>
+      </w:r>
+      <w:r>
+        <w:rPr>
+          <w:rFonts w:ascii="Times New Roman" w:hAnsi="Times New Roman" w:cs="Times New Roman"/>
+          <w:sz w:val="24"/>
+          <w:szCs w:val="24"/>
+        </w:rPr>
+        <w:t>uncovered</w:t>
+      </w:r>
+      <w:r>
+        <w:rPr>
+          <w:rFonts w:ascii="Times New Roman" w:hAnsi="Times New Roman" w:cs="Times New Roman"/>
+          <w:sz w:val="24"/>
+          <w:szCs w:val="24"/>
+        </w:rPr>
+        <w:t xml:space="preserve"> unethical conduct is </w:t>
+      </w:r>
+      <w:r>
+        <w:rPr>
+          <w:rFonts w:ascii="Times New Roman" w:hAnsi="Times New Roman" w:cs="Times New Roman"/>
+          <w:sz w:val="24"/>
+          <w:szCs w:val="24"/>
+        </w:rPr>
+        <w:t>rapidly</w:t>
+      </w:r>
+      <w:r>
+        <w:rPr>
+          <w:rFonts w:ascii="Times New Roman" w:hAnsi="Times New Roman" w:cs="Times New Roman"/>
+          <w:sz w:val="24"/>
+          <w:szCs w:val="24"/>
+        </w:rPr>
+        <w:t xml:space="preserve"> and widely broadcasted to a </w:t>
+      </w:r>
+      <w:r>
+        <w:rPr>
+          <w:rFonts w:ascii="Times New Roman" w:hAnsi="Times New Roman" w:cs="Times New Roman"/>
+          <w:sz w:val="24"/>
+          <w:szCs w:val="24"/>
+        </w:rPr>
+        <w:t>vast</w:t>
+      </w:r>
+      <w:r>
+        <w:rPr>
+          <w:rFonts w:ascii="Times New Roman" w:hAnsi="Times New Roman" w:cs="Times New Roman"/>
+          <w:sz w:val="24"/>
+          <w:szCs w:val="24"/>
+        </w:rPr>
+        <w:t xml:space="preserve"> number of stakeholders</w:t>
+      </w:r>
+      <w:r>
+        <w:rPr>
+          <w:rFonts w:ascii="Times New Roman" w:hAnsi="Times New Roman" w:cs="Times New Roman"/>
+          <w:sz w:val="24"/>
+          <w:szCs w:val="24"/>
+        </w:rPr>
+        <w:t>, amplifying the consequences brought upon these companies</w:t>
+      </w:r>
+      <w:r>
+        <w:rPr>
+          <w:rFonts w:ascii="Times New Roman" w:hAnsi="Times New Roman" w:cs="Times New Roman"/>
+          <w:sz w:val="24"/>
+          <w:szCs w:val="24"/>
+        </w:rPr>
+        <w:t>.</w:t>
       </w:r>
     </w:p>
     <w:p>
       <w:pPr>
-        <w:rPr>
-          <w:rFonts w:ascii="Times New Roman" w:hAnsi="Times New Roman" w:cs="Times New Roman"/>
-          <w:sz w:val="24"/>
-          <w:szCs w:val="24"/>
-        </w:rPr>
-      </w:pPr>
-      <w:r>
-        <w:rPr>
-          <w:rFonts w:ascii="Times New Roman" w:hAnsi="Times New Roman" w:cs="Times New Roman"/>
-          <w:sz w:val="24"/>
-          <w:szCs w:val="24"/>
-        </w:rPr>
-        <w:t xml:space="preserve">Given the knowledge from the lectures, we can see that it is important for companies to act ethically for a multitude of reasons. </w:t>
-      </w:r>
-      <w:r>
-        <w:rPr>
-          <w:rFonts w:ascii="Times New Roman" w:hAnsi="Times New Roman" w:cs="Times New Roman"/>
-          <w:sz w:val="24"/>
-          <w:szCs w:val="24"/>
-        </w:rPr>
-        <w:t xml:space="preserve">According to the Code of Ethics from the Accounting Professional and Ethical Standard Board </w:t>
-      </w:r>
-      <w:r>
-        <w:rPr>
-          <w:rStyle w:val="selectable"/>
-          <w:rFonts w:ascii="Times New Roman" w:hAnsi="Times New Roman" w:cs="Times New Roman"/>
-          <w:color w:val="000000"/>
-          <w:sz w:val="24"/>
-          <w:szCs w:val="24"/>
-        </w:rPr>
-        <w:t>(APESB)</w:t>
-      </w:r>
-      <w:r>
-        <w:rPr>
-          <w:rFonts w:ascii="Times New Roman" w:hAnsi="Times New Roman" w:cs="Times New Roman"/>
-          <w:sz w:val="24"/>
-          <w:szCs w:val="24"/>
-        </w:rPr>
-        <w:t>, the fundamental principles include integrity, objectivity, professional competence and due care, confidentiality, and professional behaviour</w:t>
-      </w:r>
-      <w:r>
-        <w:rPr>
-          <w:rFonts w:ascii="Times New Roman" w:hAnsi="Times New Roman" w:cs="Times New Roman"/>
-          <w:sz w:val="24"/>
-          <w:szCs w:val="24"/>
-        </w:rPr>
-        <w:t xml:space="preserve"> </w:t>
-      </w:r>
-      <w:r>
-        <w:rPr>
-          <w:rStyle w:val="selectable"/>
-          <w:rFonts w:ascii="Times New Roman" w:hAnsi="Times New Roman" w:cs="Times New Roman"/>
-          <w:color w:val="000000"/>
-          <w:sz w:val="24"/>
-          <w:szCs w:val="24"/>
-        </w:rPr>
-        <w:t>(APESB, 2018)</w:t>
-      </w:r>
-      <w:r>
-        <w:rPr>
-          <w:rFonts w:ascii="Times New Roman" w:hAnsi="Times New Roman" w:cs="Times New Roman"/>
-          <w:sz w:val="24"/>
-          <w:szCs w:val="24"/>
-        </w:rPr>
-        <w:t xml:space="preserve">. Ethics </w:t>
-      </w:r>
-      <w:r>
-        <w:rPr>
-          <w:rFonts w:ascii="Times New Roman" w:hAnsi="Times New Roman" w:cs="Times New Roman"/>
-          <w:sz w:val="24"/>
-          <w:szCs w:val="24"/>
-        </w:rPr>
-        <w:t xml:space="preserve">are </w:t>
-      </w:r>
-      <w:r>
-        <w:rPr>
-          <w:rFonts w:ascii="Times New Roman" w:hAnsi="Times New Roman" w:cs="Times New Roman"/>
-          <w:sz w:val="24"/>
-          <w:szCs w:val="24"/>
-        </w:rPr>
-        <w:t xml:space="preserve">important as they provide behavioural </w:t>
-      </w:r>
-      <w:r>
-        <w:rPr>
-          <w:rFonts w:ascii="Times New Roman" w:hAnsi="Times New Roman" w:cs="Times New Roman"/>
-          <w:sz w:val="24"/>
-          <w:szCs w:val="24"/>
-        </w:rPr>
-        <w:t>guid</w:t>
-      </w:r>
-      <w:r>
-        <w:rPr>
-          <w:rFonts w:ascii="Times New Roman" w:hAnsi="Times New Roman" w:cs="Times New Roman"/>
-          <w:sz w:val="24"/>
-          <w:szCs w:val="24"/>
-        </w:rPr>
-        <w:t>ance</w:t>
-      </w:r>
-      <w:r>
-        <w:rPr>
-          <w:rFonts w:ascii="Times New Roman" w:hAnsi="Times New Roman" w:cs="Times New Roman"/>
-          <w:sz w:val="24"/>
-          <w:szCs w:val="24"/>
-        </w:rPr>
-        <w:t xml:space="preserve"> </w:t>
-      </w:r>
-      <w:r>
-        <w:rPr>
-          <w:rFonts w:ascii="Times New Roman" w:hAnsi="Times New Roman" w:cs="Times New Roman"/>
-          <w:sz w:val="24"/>
-          <w:szCs w:val="24"/>
-        </w:rPr>
-        <w:t xml:space="preserve">to professionals and assist in building positive workplace cultures </w:t>
-      </w:r>
-      <w:r>
-        <w:rPr>
-          <w:rStyle w:val="selectable"/>
-          <w:rFonts w:ascii="Times New Roman" w:hAnsi="Times New Roman" w:cs="Times New Roman"/>
-          <w:color w:val="000000"/>
-          <w:sz w:val="24"/>
-          <w:szCs w:val="24"/>
-        </w:rPr>
-        <w:t>(Schroeder, 2019)</w:t>
-      </w:r>
-      <w:r>
-        <w:rPr>
-          <w:rFonts w:ascii="Times New Roman" w:hAnsi="Times New Roman" w:cs="Times New Roman"/>
-          <w:sz w:val="24"/>
-          <w:szCs w:val="24"/>
-        </w:rPr>
-        <w:t>. Failure to comply with these guidelines and participating in unethical conduct can lead to large</w:t>
-      </w:r>
-      <w:r>
-        <w:rPr>
-          <w:rFonts w:ascii="Times New Roman" w:hAnsi="Times New Roman" w:cs="Times New Roman"/>
-          <w:sz w:val="24"/>
-          <w:szCs w:val="24"/>
-        </w:rPr>
-        <w:t xml:space="preserve"> and unforeseeable </w:t>
-      </w:r>
-      <w:r>
-        <w:rPr>
-          <w:rFonts w:ascii="Times New Roman" w:hAnsi="Times New Roman" w:cs="Times New Roman"/>
-          <w:sz w:val="24"/>
-          <w:szCs w:val="24"/>
-        </w:rPr>
-        <w:t xml:space="preserve">repercussions </w:t>
-      </w:r>
-      <w:r>
-        <w:rPr>
-          <w:rFonts w:ascii="Times New Roman" w:hAnsi="Times New Roman" w:cs="Times New Roman"/>
-          <w:sz w:val="24"/>
-          <w:szCs w:val="24"/>
-        </w:rPr>
-        <w:t>for</w:t>
-      </w:r>
-      <w:r>
-        <w:rPr>
-          <w:rFonts w:ascii="Times New Roman" w:hAnsi="Times New Roman" w:cs="Times New Roman"/>
-          <w:sz w:val="24"/>
-          <w:szCs w:val="24"/>
-        </w:rPr>
-        <w:t xml:space="preserve"> the </w:t>
-      </w:r>
-      <w:r>
-        <w:rPr>
-          <w:rFonts w:ascii="Times New Roman" w:hAnsi="Times New Roman" w:cs="Times New Roman"/>
-          <w:sz w:val="24"/>
-          <w:szCs w:val="24"/>
-        </w:rPr>
-        <w:t xml:space="preserve">organisation or </w:t>
-      </w:r>
-      <w:r>
-        <w:rPr>
-          <w:rFonts w:ascii="Times New Roman" w:hAnsi="Times New Roman" w:cs="Times New Roman"/>
-          <w:sz w:val="24"/>
-          <w:szCs w:val="24"/>
-        </w:rPr>
-        <w:t xml:space="preserve">broader society. </w:t>
-      </w:r>
-      <w:r>
-        <w:rPr>
-          <w:rFonts w:ascii="Times New Roman" w:hAnsi="Times New Roman" w:cs="Times New Roman"/>
-          <w:sz w:val="24"/>
-          <w:szCs w:val="24"/>
-        </w:rPr>
-        <w:t>Today, ethical conduct is becoming</w:t>
-      </w:r>
-      <w:r>
-        <w:rPr>
-          <w:rFonts w:ascii="Times New Roman" w:hAnsi="Times New Roman" w:cs="Times New Roman"/>
-          <w:sz w:val="24"/>
-          <w:szCs w:val="24"/>
-        </w:rPr>
-        <w:t xml:space="preserve"> a greater focus for companies due to </w:t>
-      </w:r>
-      <w:r>
-        <w:rPr>
-          <w:rFonts w:ascii="Times New Roman" w:hAnsi="Times New Roman" w:cs="Times New Roman"/>
-          <w:sz w:val="24"/>
-          <w:szCs w:val="24"/>
-        </w:rPr>
-        <w:t xml:space="preserve">the ease and </w:t>
-      </w:r>
-      <w:r>
-        <w:rPr>
-          <w:rFonts w:ascii="Times New Roman" w:hAnsi="Times New Roman" w:cs="Times New Roman"/>
-          <w:sz w:val="24"/>
-          <w:szCs w:val="24"/>
-        </w:rPr>
-        <w:t>scalability</w:t>
-      </w:r>
-      <w:r>
-        <w:rPr>
-          <w:rFonts w:ascii="Times New Roman" w:hAnsi="Times New Roman" w:cs="Times New Roman"/>
-          <w:sz w:val="24"/>
-          <w:szCs w:val="24"/>
-        </w:rPr>
-        <w:t xml:space="preserve"> of </w:t>
-      </w:r>
-      <w:r>
-        <w:rPr>
-          <w:rFonts w:ascii="Times New Roman" w:hAnsi="Times New Roman" w:cs="Times New Roman"/>
-          <w:sz w:val="24"/>
-          <w:szCs w:val="24"/>
-        </w:rPr>
-        <w:t xml:space="preserve">communication </w:t>
-      </w:r>
-      <w:r>
-        <w:rPr>
-          <w:rFonts w:ascii="Times New Roman" w:hAnsi="Times New Roman" w:cs="Times New Roman"/>
-          <w:sz w:val="24"/>
-          <w:szCs w:val="24"/>
-        </w:rPr>
-        <w:t xml:space="preserve">through </w:t>
-      </w:r>
-      <w:r>
-        <w:rPr>
-          <w:rFonts w:ascii="Times New Roman" w:hAnsi="Times New Roman" w:cs="Times New Roman"/>
-          <w:sz w:val="24"/>
-          <w:szCs w:val="24"/>
-        </w:rPr>
-        <w:t>technology</w:t>
-      </w:r>
-      <w:r>
-        <w:rPr>
-          <w:rFonts w:ascii="Times New Roman" w:hAnsi="Times New Roman" w:cs="Times New Roman"/>
-          <w:sz w:val="24"/>
-          <w:szCs w:val="24"/>
-        </w:rPr>
-        <w:t xml:space="preserve"> </w:t>
-      </w:r>
-      <w:r>
-        <w:rPr>
-          <w:rStyle w:val="selectable"/>
-          <w:rFonts w:ascii="Times New Roman" w:hAnsi="Times New Roman" w:cs="Times New Roman"/>
-          <w:color w:val="000000"/>
-          <w:sz w:val="24"/>
-          <w:szCs w:val="24"/>
-        </w:rPr>
-        <w:t>(Schroeder, 2019)</w:t>
-      </w:r>
-      <w:r>
-        <w:rPr>
-          <w:rFonts w:ascii="Times New Roman" w:hAnsi="Times New Roman" w:cs="Times New Roman"/>
-          <w:sz w:val="24"/>
-          <w:szCs w:val="24"/>
-        </w:rPr>
-        <w:t xml:space="preserve">. This means that any discovered unethical conduct of a company is </w:t>
-      </w:r>
-      <w:r>
-        <w:rPr>
-          <w:rFonts w:ascii="Times New Roman" w:hAnsi="Times New Roman" w:cs="Times New Roman"/>
-          <w:sz w:val="24"/>
-          <w:szCs w:val="24"/>
-        </w:rPr>
-        <w:t>rapidly</w:t>
-      </w:r>
-      <w:r>
-        <w:rPr>
-          <w:rFonts w:ascii="Times New Roman" w:hAnsi="Times New Roman" w:cs="Times New Roman"/>
-          <w:sz w:val="24"/>
-          <w:szCs w:val="24"/>
-        </w:rPr>
-        <w:t xml:space="preserve"> and widely broadcasted to a </w:t>
-      </w:r>
-      <w:r>
-        <w:rPr>
-          <w:rFonts w:ascii="Times New Roman" w:hAnsi="Times New Roman" w:cs="Times New Roman"/>
-          <w:sz w:val="24"/>
-          <w:szCs w:val="24"/>
-        </w:rPr>
-        <w:t>vast</w:t>
-      </w:r>
-      <w:r>
-        <w:rPr>
-          <w:rFonts w:ascii="Times New Roman" w:hAnsi="Times New Roman" w:cs="Times New Roman"/>
-          <w:sz w:val="24"/>
-          <w:szCs w:val="24"/>
-        </w:rPr>
-        <w:t xml:space="preserve"> number of stakeholders</w:t>
-      </w:r>
-      <w:r>
-        <w:rPr>
-          <w:rFonts w:ascii="Times New Roman" w:hAnsi="Times New Roman" w:cs="Times New Roman"/>
-          <w:sz w:val="24"/>
-          <w:szCs w:val="24"/>
-        </w:rPr>
-        <w:t xml:space="preserve">. This amplifies the </w:t>
-      </w:r>
-      <w:r>
-        <w:rPr>
-          <w:rFonts w:ascii="Times New Roman" w:hAnsi="Times New Roman" w:cs="Times New Roman"/>
-          <w:sz w:val="24"/>
-          <w:szCs w:val="24"/>
-        </w:rPr>
-        <w:t>consequences</w:t>
-      </w:r>
-      <w:r>
-        <w:rPr>
-          <w:rFonts w:ascii="Times New Roman" w:hAnsi="Times New Roman" w:cs="Times New Roman"/>
-          <w:sz w:val="24"/>
-          <w:szCs w:val="24"/>
-        </w:rPr>
-        <w:t xml:space="preserve"> for companies that act unethically.</w:t>
+        <w:pStyle w:val="Heading1"/>
+        <w:spacing w:line="360" w:lineRule="auto"/>
+        <w:rPr>
+          <w:rFonts w:ascii="Times New Roman" w:hAnsi="Times New Roman" w:cs="Times New Roman"/>
+          <w:sz w:val="24"/>
+          <w:szCs w:val="24"/>
+        </w:rPr>
+      </w:pPr>
+      <w:r>
+        <w:rPr>
+          <w:rFonts w:ascii="Times New Roman" w:hAnsi="Times New Roman" w:cs="Times New Roman"/>
+          <w:sz w:val="24"/>
+          <w:szCs w:val="24"/>
+        </w:rPr>
+        <w:t>Conclusion</w:t>
       </w:r>
     </w:p>
     <w:p>
       <w:pPr>
-        <w:pStyle w:val="Heading1"/>
-        <w:rPr>
-          <w:rFonts w:ascii="Times New Roman" w:hAnsi="Times New Roman" w:cs="Times New Roman"/>
-          <w:sz w:val="24"/>
-          <w:szCs w:val="24"/>
-        </w:rPr>
-      </w:pPr>
-      <w:r>
-        <w:rPr>
-          <w:rFonts w:ascii="Times New Roman" w:hAnsi="Times New Roman" w:cs="Times New Roman"/>
-          <w:sz w:val="24"/>
-          <w:szCs w:val="24"/>
-        </w:rPr>
-        <w:lastRenderedPageBreak/>
-        <w:t>Conclusion</w:t>
+        <w:spacing w:line="360" w:lineRule="auto"/>
+        <w:rPr>
+          <w:rFonts w:ascii="Times New Roman" w:hAnsi="Times New Roman" w:cs="Times New Roman"/>
+          <w:sz w:val="24"/>
+          <w:szCs w:val="24"/>
+        </w:rPr>
+      </w:pPr>
+      <w:r>
+        <w:rPr>
+          <w:rFonts w:ascii="Times New Roman" w:hAnsi="Times New Roman" w:cs="Times New Roman"/>
+          <w:sz w:val="24"/>
+          <w:szCs w:val="24"/>
+        </w:rPr>
+        <w:t>The</w:t>
+      </w:r>
+      <w:r>
+        <w:rPr>
+          <w:rFonts w:ascii="Times New Roman" w:hAnsi="Times New Roman" w:cs="Times New Roman"/>
+          <w:sz w:val="24"/>
+          <w:szCs w:val="24"/>
+        </w:rPr>
+        <w:t xml:space="preserve"> Final Report published by Hayne</w:t>
+      </w:r>
+      <w:r>
+        <w:rPr>
+          <w:rFonts w:ascii="Times New Roman" w:hAnsi="Times New Roman" w:cs="Times New Roman"/>
+          <w:sz w:val="24"/>
+          <w:szCs w:val="24"/>
+        </w:rPr>
+        <w:t xml:space="preserve"> had many impacts on</w:t>
+      </w:r>
+      <w:r>
+        <w:rPr>
+          <w:rFonts w:ascii="Times New Roman" w:hAnsi="Times New Roman" w:cs="Times New Roman"/>
+          <w:sz w:val="24"/>
+          <w:szCs w:val="24"/>
+        </w:rPr>
+        <w:t xml:space="preserve"> the banking industry and </w:t>
+      </w:r>
+      <w:r>
+        <w:rPr>
+          <w:rFonts w:ascii="Times New Roman" w:hAnsi="Times New Roman" w:cs="Times New Roman"/>
+          <w:sz w:val="24"/>
+          <w:szCs w:val="24"/>
+        </w:rPr>
+        <w:t>highlighted</w:t>
+      </w:r>
+      <w:r>
+        <w:rPr>
+          <w:rFonts w:ascii="Times New Roman" w:hAnsi="Times New Roman" w:cs="Times New Roman"/>
+          <w:sz w:val="24"/>
+          <w:szCs w:val="24"/>
+        </w:rPr>
+        <w:t xml:space="preserve"> existing unethical conduct and conflicts of interest occurring between banks and their customers. The report </w:t>
+      </w:r>
+      <w:r>
+        <w:rPr>
+          <w:rFonts w:ascii="Times New Roman" w:hAnsi="Times New Roman" w:cs="Times New Roman"/>
+          <w:sz w:val="24"/>
+          <w:szCs w:val="24"/>
+        </w:rPr>
+        <w:t>outline</w:t>
+      </w:r>
+      <w:r>
+        <w:rPr>
+          <w:rFonts w:ascii="Times New Roman" w:hAnsi="Times New Roman" w:cs="Times New Roman"/>
+          <w:sz w:val="24"/>
+          <w:szCs w:val="24"/>
+        </w:rPr>
+        <w:t>s</w:t>
+      </w:r>
+      <w:r>
+        <w:rPr>
+          <w:rFonts w:ascii="Times New Roman" w:hAnsi="Times New Roman" w:cs="Times New Roman"/>
+          <w:sz w:val="24"/>
+          <w:szCs w:val="24"/>
+        </w:rPr>
+        <w:t xml:space="preserve"> </w:t>
+      </w:r>
+      <w:r>
+        <w:rPr>
+          <w:rFonts w:ascii="Times New Roman" w:hAnsi="Times New Roman" w:cs="Times New Roman"/>
+          <w:sz w:val="24"/>
+          <w:szCs w:val="24"/>
+        </w:rPr>
+        <w:t>current remuneration schemes leading to</w:t>
+      </w:r>
+      <w:r>
+        <w:rPr>
+          <w:rFonts w:ascii="Times New Roman" w:hAnsi="Times New Roman" w:cs="Times New Roman"/>
+          <w:sz w:val="24"/>
+          <w:szCs w:val="24"/>
+        </w:rPr>
+        <w:t xml:space="preserve"> unethical conduct </w:t>
+      </w:r>
+      <w:r>
+        <w:rPr>
+          <w:rFonts w:ascii="Times New Roman" w:hAnsi="Times New Roman" w:cs="Times New Roman"/>
+          <w:sz w:val="24"/>
+          <w:szCs w:val="24"/>
+        </w:rPr>
+        <w:t xml:space="preserve">and </w:t>
+      </w:r>
+      <w:r>
+        <w:rPr>
+          <w:rFonts w:ascii="Times New Roman" w:hAnsi="Times New Roman" w:cs="Times New Roman"/>
+          <w:sz w:val="24"/>
+          <w:szCs w:val="24"/>
+        </w:rPr>
+        <w:t xml:space="preserve">poorer consumer outcomes. </w:t>
+      </w:r>
+      <w:r>
+        <w:rPr>
+          <w:rFonts w:ascii="Times New Roman" w:hAnsi="Times New Roman" w:cs="Times New Roman"/>
+          <w:sz w:val="24"/>
+          <w:szCs w:val="24"/>
+        </w:rPr>
+        <w:t xml:space="preserve">The public scrutiny that CBA </w:t>
+      </w:r>
+      <w:r>
+        <w:rPr>
+          <w:rFonts w:ascii="Times New Roman" w:hAnsi="Times New Roman" w:cs="Times New Roman"/>
+          <w:sz w:val="24"/>
+          <w:szCs w:val="24"/>
+        </w:rPr>
+        <w:t>observed</w:t>
+      </w:r>
+      <w:r>
+        <w:rPr>
+          <w:rFonts w:ascii="Times New Roman" w:hAnsi="Times New Roman" w:cs="Times New Roman"/>
+          <w:sz w:val="24"/>
+          <w:szCs w:val="24"/>
+        </w:rPr>
+        <w:t xml:space="preserve"> </w:t>
+      </w:r>
+      <w:r>
+        <w:rPr>
+          <w:rFonts w:ascii="Times New Roman" w:hAnsi="Times New Roman" w:cs="Times New Roman"/>
+          <w:sz w:val="24"/>
+          <w:szCs w:val="24"/>
+        </w:rPr>
+        <w:t>from the investigation finding</w:t>
+      </w:r>
+      <w:r>
+        <w:rPr>
+          <w:rFonts w:ascii="Times New Roman" w:hAnsi="Times New Roman" w:cs="Times New Roman"/>
+          <w:sz w:val="24"/>
+          <w:szCs w:val="24"/>
+        </w:rPr>
+        <w:t>s</w:t>
+      </w:r>
+      <w:r>
+        <w:rPr>
+          <w:rFonts w:ascii="Times New Roman" w:hAnsi="Times New Roman" w:cs="Times New Roman"/>
+          <w:sz w:val="24"/>
+          <w:szCs w:val="24"/>
+        </w:rPr>
+        <w:t xml:space="preserve"> and the </w:t>
+      </w:r>
+      <w:r>
+        <w:rPr>
+          <w:rFonts w:ascii="Times New Roman" w:hAnsi="Times New Roman" w:cs="Times New Roman"/>
+          <w:sz w:val="24"/>
+          <w:szCs w:val="24"/>
+        </w:rPr>
+        <w:t>publicity of its unethical behaviours shows clearly that business</w:t>
+      </w:r>
+      <w:r>
+        <w:rPr>
+          <w:rFonts w:ascii="Times New Roman" w:hAnsi="Times New Roman" w:cs="Times New Roman"/>
+          <w:sz w:val="24"/>
+          <w:szCs w:val="24"/>
+        </w:rPr>
+        <w:t>es</w:t>
+      </w:r>
+      <w:r>
+        <w:rPr>
+          <w:rFonts w:ascii="Times New Roman" w:hAnsi="Times New Roman" w:cs="Times New Roman"/>
+          <w:sz w:val="24"/>
+          <w:szCs w:val="24"/>
+        </w:rPr>
+        <w:t xml:space="preserve"> must prioritise ethical conduct</w:t>
+      </w:r>
+      <w:r>
+        <w:rPr>
+          <w:rFonts w:ascii="Times New Roman" w:hAnsi="Times New Roman" w:cs="Times New Roman"/>
+          <w:sz w:val="24"/>
+          <w:szCs w:val="24"/>
+        </w:rPr>
+        <w:t xml:space="preserve"> to ensure business outcomes</w:t>
+      </w:r>
+      <w:r>
+        <w:rPr>
+          <w:rFonts w:ascii="Times New Roman" w:hAnsi="Times New Roman" w:cs="Times New Roman"/>
+          <w:sz w:val="24"/>
+          <w:szCs w:val="24"/>
+        </w:rPr>
+        <w:t xml:space="preserve">. </w:t>
+      </w:r>
+      <w:r>
+        <w:rPr>
+          <w:rFonts w:ascii="Times New Roman" w:hAnsi="Times New Roman" w:cs="Times New Roman"/>
+          <w:sz w:val="24"/>
+          <w:szCs w:val="24"/>
+        </w:rPr>
+        <w:t xml:space="preserve">From </w:t>
+      </w:r>
+      <w:r>
+        <w:rPr>
+          <w:rFonts w:ascii="Times New Roman" w:hAnsi="Times New Roman" w:cs="Times New Roman"/>
+          <w:sz w:val="24"/>
+          <w:szCs w:val="24"/>
+        </w:rPr>
+        <w:t>the CBA case study</w:t>
+      </w:r>
+      <w:r>
+        <w:rPr>
+          <w:rFonts w:ascii="Times New Roman" w:hAnsi="Times New Roman" w:cs="Times New Roman"/>
+          <w:sz w:val="24"/>
+          <w:szCs w:val="24"/>
+        </w:rPr>
+        <w:t>, it is observed</w:t>
+      </w:r>
+      <w:r>
+        <w:rPr>
+          <w:rFonts w:ascii="Times New Roman" w:hAnsi="Times New Roman" w:cs="Times New Roman"/>
+          <w:sz w:val="24"/>
+          <w:szCs w:val="24"/>
+        </w:rPr>
+        <w:t xml:space="preserve"> that when companies fail </w:t>
+      </w:r>
+      <w:r>
+        <w:rPr>
+          <w:rFonts w:ascii="Times New Roman" w:hAnsi="Times New Roman" w:cs="Times New Roman"/>
+          <w:sz w:val="24"/>
+          <w:szCs w:val="24"/>
+        </w:rPr>
+        <w:t>to act ethically</w:t>
+      </w:r>
+      <w:r>
+        <w:rPr>
+          <w:rFonts w:ascii="Times New Roman" w:hAnsi="Times New Roman" w:cs="Times New Roman"/>
+          <w:sz w:val="24"/>
+          <w:szCs w:val="24"/>
+        </w:rPr>
+        <w:t xml:space="preserve">, </w:t>
+      </w:r>
+      <w:r>
+        <w:rPr>
+          <w:rFonts w:ascii="Times New Roman" w:hAnsi="Times New Roman" w:cs="Times New Roman"/>
+          <w:sz w:val="24"/>
+          <w:szCs w:val="24"/>
+        </w:rPr>
+        <w:t xml:space="preserve">serious brand disruption and many other financial consequences </w:t>
+      </w:r>
+      <w:r>
+        <w:rPr>
+          <w:rFonts w:ascii="Times New Roman" w:hAnsi="Times New Roman" w:cs="Times New Roman"/>
+          <w:sz w:val="24"/>
+          <w:szCs w:val="24"/>
+        </w:rPr>
+        <w:t>can occur</w:t>
+      </w:r>
+      <w:r>
+        <w:rPr>
+          <w:rFonts w:ascii="Times New Roman" w:hAnsi="Times New Roman" w:cs="Times New Roman"/>
+          <w:sz w:val="24"/>
+          <w:szCs w:val="24"/>
+        </w:rPr>
+        <w:t>.</w:t>
       </w:r>
     </w:p>
     <w:p>
       <w:pPr>
-        <w:rPr>
-          <w:rFonts w:ascii="Times New Roman" w:hAnsi="Times New Roman" w:cs="Times New Roman"/>
-          <w:sz w:val="24"/>
-          <w:szCs w:val="24"/>
-        </w:rPr>
-      </w:pPr>
-      <w:r>
-        <w:rPr>
-          <w:rFonts w:ascii="Times New Roman" w:hAnsi="Times New Roman" w:cs="Times New Roman"/>
-          <w:sz w:val="24"/>
-          <w:szCs w:val="24"/>
-        </w:rPr>
-        <w:t>Th</w:t>
-      </w:r>
-      <w:r>
-        <w:rPr>
-          <w:rFonts w:ascii="Times New Roman" w:hAnsi="Times New Roman" w:cs="Times New Roman"/>
-          <w:sz w:val="24"/>
-          <w:szCs w:val="24"/>
-        </w:rPr>
-        <w:t>is</w:t>
-      </w:r>
-      <w:r>
-        <w:rPr>
-          <w:rFonts w:ascii="Times New Roman" w:hAnsi="Times New Roman" w:cs="Times New Roman"/>
-          <w:sz w:val="24"/>
-          <w:szCs w:val="24"/>
-        </w:rPr>
-        <w:t xml:space="preserve"> Final Report published by Hayne</w:t>
-      </w:r>
-      <w:r>
-        <w:rPr>
-          <w:rFonts w:ascii="Times New Roman" w:hAnsi="Times New Roman" w:cs="Times New Roman"/>
-          <w:sz w:val="24"/>
-          <w:szCs w:val="24"/>
-        </w:rPr>
-        <w:t xml:space="preserve"> had many impacts on</w:t>
-      </w:r>
-      <w:r>
-        <w:rPr>
-          <w:rFonts w:ascii="Times New Roman" w:hAnsi="Times New Roman" w:cs="Times New Roman"/>
-          <w:sz w:val="24"/>
-          <w:szCs w:val="24"/>
-        </w:rPr>
-        <w:t xml:space="preserve"> the banking industry and </w:t>
-      </w:r>
-      <w:r>
-        <w:rPr>
-          <w:rFonts w:ascii="Times New Roman" w:hAnsi="Times New Roman" w:cs="Times New Roman"/>
-          <w:sz w:val="24"/>
-          <w:szCs w:val="24"/>
-        </w:rPr>
-        <w:t>attracted the spotlight to existing unethical conduct and the conflicts of interest occurring between banks and their customers. The report highlighted the unethical conduct cause through the existing remuneration schemes of mortgage brokers</w:t>
-      </w:r>
-      <w:r>
-        <w:rPr>
-          <w:rFonts w:ascii="Times New Roman" w:hAnsi="Times New Roman" w:cs="Times New Roman"/>
-          <w:sz w:val="24"/>
-          <w:szCs w:val="24"/>
-        </w:rPr>
-        <w:t xml:space="preserve"> </w:t>
-      </w:r>
-      <w:r>
-        <w:rPr>
-          <w:rFonts w:ascii="Times New Roman" w:hAnsi="Times New Roman" w:cs="Times New Roman"/>
-          <w:sz w:val="24"/>
-          <w:szCs w:val="24"/>
-        </w:rPr>
-        <w:t xml:space="preserve">ultimately led to poorer consumer outcomes. </w:t>
-      </w:r>
-      <w:r>
-        <w:rPr>
-          <w:rFonts w:ascii="Times New Roman" w:hAnsi="Times New Roman" w:cs="Times New Roman"/>
-          <w:sz w:val="24"/>
-          <w:szCs w:val="24"/>
-        </w:rPr>
-        <w:t xml:space="preserve">The public scrutiny that CBA </w:t>
-      </w:r>
-      <w:r>
-        <w:rPr>
-          <w:rFonts w:ascii="Times New Roman" w:hAnsi="Times New Roman" w:cs="Times New Roman"/>
-          <w:sz w:val="24"/>
-          <w:szCs w:val="24"/>
-        </w:rPr>
-        <w:t>observed</w:t>
-      </w:r>
-      <w:r>
-        <w:rPr>
-          <w:rFonts w:ascii="Times New Roman" w:hAnsi="Times New Roman" w:cs="Times New Roman"/>
-          <w:sz w:val="24"/>
-          <w:szCs w:val="24"/>
-        </w:rPr>
-        <w:t xml:space="preserve"> </w:t>
-      </w:r>
-      <w:r>
-        <w:rPr>
-          <w:rFonts w:ascii="Times New Roman" w:hAnsi="Times New Roman" w:cs="Times New Roman"/>
-          <w:sz w:val="24"/>
-          <w:szCs w:val="24"/>
-        </w:rPr>
-        <w:t xml:space="preserve">from the investigations finding and the </w:t>
-      </w:r>
-      <w:r>
-        <w:rPr>
-          <w:rFonts w:ascii="Times New Roman" w:hAnsi="Times New Roman" w:cs="Times New Roman"/>
-          <w:sz w:val="24"/>
-          <w:szCs w:val="24"/>
-        </w:rPr>
-        <w:t xml:space="preserve">publicity of its unethical behaviours shows clearly that business’ must prioritise ethical conduct. </w:t>
-      </w:r>
-      <w:r>
-        <w:rPr>
-          <w:rFonts w:ascii="Times New Roman" w:hAnsi="Times New Roman" w:cs="Times New Roman"/>
-          <w:sz w:val="24"/>
-          <w:szCs w:val="24"/>
-        </w:rPr>
-        <w:t xml:space="preserve">We can see from the CBA case study that when companies fail </w:t>
-      </w:r>
-      <w:r>
-        <w:rPr>
-          <w:rFonts w:ascii="Times New Roman" w:hAnsi="Times New Roman" w:cs="Times New Roman"/>
-          <w:sz w:val="24"/>
-          <w:szCs w:val="24"/>
-        </w:rPr>
-        <w:t>to act ethically</w:t>
-      </w:r>
-      <w:r>
-        <w:rPr>
-          <w:rFonts w:ascii="Times New Roman" w:hAnsi="Times New Roman" w:cs="Times New Roman"/>
-          <w:sz w:val="24"/>
-          <w:szCs w:val="24"/>
-        </w:rPr>
-        <w:t xml:space="preserve">, </w:t>
-      </w:r>
-      <w:r>
-        <w:rPr>
-          <w:rFonts w:ascii="Times New Roman" w:hAnsi="Times New Roman" w:cs="Times New Roman"/>
-          <w:sz w:val="24"/>
-          <w:szCs w:val="24"/>
-        </w:rPr>
-        <w:t xml:space="preserve">serious brand disruption and many other financial consequences </w:t>
-      </w:r>
-      <w:r>
-        <w:rPr>
-          <w:rFonts w:ascii="Times New Roman" w:hAnsi="Times New Roman" w:cs="Times New Roman"/>
-          <w:sz w:val="24"/>
-          <w:szCs w:val="24"/>
-        </w:rPr>
-        <w:t>can occur</w:t>
-      </w:r>
-      <w:r>
-        <w:rPr>
-          <w:rFonts w:ascii="Times New Roman" w:hAnsi="Times New Roman" w:cs="Times New Roman"/>
-          <w:sz w:val="24"/>
-          <w:szCs w:val="24"/>
-        </w:rPr>
-        <w:t>.</w:t>
-      </w:r>
-    </w:p>
-    <w:p>
-      <w:pPr>
+        <w:spacing w:line="360" w:lineRule="auto"/>
         <w:rPr>
           <w:rFonts w:ascii="Times New Roman" w:eastAsiaTheme="majorEastAsia" w:hAnsi="Times New Roman" w:cs="Times New Roman"/>
           <w:b/>
@@ -1994,6 +2898,7 @@
     <w:p>
       <w:pPr>
         <w:pStyle w:val="Heading1"/>
+        <w:spacing w:line="360" w:lineRule="auto"/>
         <w:rPr>
           <w:rFonts w:ascii="Times New Roman" w:hAnsi="Times New Roman" w:cs="Times New Roman"/>
           <w:sz w:val="24"/>
@@ -2020,6 +2925,7 @@
     </w:p>
     <w:p>
       <w:pPr>
+        <w:spacing w:line="360" w:lineRule="auto"/>
         <w:rPr>
           <w:rStyle w:val="selectable"/>
           <w:rFonts w:ascii="Times New Roman" w:hAnsi="Times New Roman" w:cs="Times New Roman"/>
@@ -2041,6 +2947,7 @@
     </w:p>
     <w:p>
       <w:pPr>
+        <w:spacing w:line="360" w:lineRule="auto"/>
         <w:rPr>
           <w:rStyle w:val="selectable"/>
           <w:rFonts w:ascii="Times New Roman" w:hAnsi="Times New Roman" w:cs="Times New Roman"/>
@@ -2082,22 +2989,56 @@
     </w:p>
     <w:p>
       <w:pPr>
-        <w:rPr>
-          <w:rFonts w:ascii="Times New Roman" w:hAnsi="Times New Roman" w:cs="Times New Roman"/>
-          <w:color w:val="000000"/>
-          <w:sz w:val="24"/>
-          <w:szCs w:val="24"/>
-        </w:rPr>
-      </w:pPr>
-      <w:r>
-        <w:rPr>
-          <w:rStyle w:val="selectable"/>
-          <w:rFonts w:ascii="Times New Roman" w:hAnsi="Times New Roman" w:cs="Times New Roman"/>
-          <w:color w:val="000000"/>
-          <w:sz w:val="24"/>
-          <w:szCs w:val="24"/>
-        </w:rPr>
-        <w:t xml:space="preserve">Frost, J., 2018. 'Conflicted' brokers help competition. </w:t>
+        <w:spacing w:line="360" w:lineRule="auto"/>
+        <w:rPr>
+          <w:rStyle w:val="selectable"/>
+          <w:rFonts w:ascii="Times New Roman" w:hAnsi="Times New Roman" w:cs="Times New Roman"/>
+          <w:color w:val="000000"/>
+          <w:sz w:val="24"/>
+          <w:szCs w:val="24"/>
+        </w:rPr>
+      </w:pPr>
+      <w:proofErr w:type="spellStart"/>
+      <w:r>
+        <w:rPr>
+          <w:rStyle w:val="selectable"/>
+          <w:rFonts w:ascii="Times New Roman" w:hAnsi="Times New Roman" w:cs="Times New Roman"/>
+          <w:color w:val="000000"/>
+          <w:sz w:val="24"/>
+          <w:szCs w:val="24"/>
+        </w:rPr>
+        <w:t>Dellaportas</w:t>
+      </w:r>
+      <w:proofErr w:type="spellEnd"/>
+      <w:r>
+        <w:rPr>
+          <w:rStyle w:val="selectable"/>
+          <w:rFonts w:ascii="Times New Roman" w:hAnsi="Times New Roman" w:cs="Times New Roman"/>
+          <w:color w:val="000000"/>
+          <w:sz w:val="24"/>
+          <w:szCs w:val="24"/>
+        </w:rPr>
+        <w:t>, S., 20</w:t>
+      </w:r>
+      <w:r>
+        <w:rPr>
+          <w:rStyle w:val="selectable"/>
+          <w:rFonts w:ascii="Times New Roman" w:hAnsi="Times New Roman" w:cs="Times New Roman"/>
+          <w:color w:val="000000"/>
+          <w:sz w:val="24"/>
+          <w:szCs w:val="24"/>
+        </w:rPr>
+        <w:t>0</w:t>
+      </w:r>
+      <w:r>
+        <w:rPr>
+          <w:rStyle w:val="selectable"/>
+          <w:rFonts w:ascii="Times New Roman" w:hAnsi="Times New Roman" w:cs="Times New Roman"/>
+          <w:color w:val="000000"/>
+          <w:sz w:val="24"/>
+          <w:szCs w:val="24"/>
+        </w:rPr>
+        <w:t xml:space="preserve">6. Making a difference with a discrete course on accounting ethics. </w:t>
       </w:r>
       <w:r>
         <w:rPr>
@@ -2109,38 +3050,148 @@
           <w:sz w:val="24"/>
           <w:szCs w:val="24"/>
         </w:rPr>
-        <w:t>The Australian Financial Review</w:t>
-      </w:r>
-      <w:r>
-        <w:rPr>
-          <w:rStyle w:val="selectable"/>
-          <w:rFonts w:ascii="Times New Roman" w:hAnsi="Times New Roman" w:cs="Times New Roman"/>
-          <w:color w:val="000000"/>
-          <w:sz w:val="24"/>
-          <w:szCs w:val="24"/>
-        </w:rPr>
-        <w:t>,.</w:t>
+        <w:t>Journal of Business Ethics</w:t>
+      </w:r>
+      <w:r>
+        <w:rPr>
+          <w:rStyle w:val="selectable"/>
+          <w:rFonts w:ascii="Times New Roman" w:hAnsi="Times New Roman" w:cs="Times New Roman"/>
+          <w:color w:val="000000"/>
+          <w:sz w:val="24"/>
+          <w:szCs w:val="24"/>
+        </w:rPr>
+        <w:t>,</w:t>
+      </w:r>
+      <w:r>
+        <w:rPr>
+          <w:rStyle w:val="selectable"/>
+          <w:rFonts w:ascii="Times New Roman" w:hAnsi="Times New Roman" w:cs="Times New Roman"/>
+          <w:color w:val="000000"/>
+          <w:sz w:val="24"/>
+          <w:szCs w:val="24"/>
+        </w:rPr>
+        <w:t xml:space="preserve"> [online] </w:t>
+      </w:r>
+      <w:r>
+        <w:rPr>
+          <w:rStyle w:val="selectable"/>
+          <w:rFonts w:ascii="Times New Roman" w:hAnsi="Times New Roman" w:cs="Times New Roman"/>
+          <w:color w:val="000000"/>
+          <w:sz w:val="24"/>
+          <w:szCs w:val="24"/>
+        </w:rPr>
+        <w:t>65</w:t>
+      </w:r>
+      <w:r>
+        <w:rPr>
+          <w:rStyle w:val="selectable"/>
+          <w:rFonts w:ascii="Times New Roman" w:hAnsi="Times New Roman" w:cs="Times New Roman"/>
+          <w:color w:val="000000"/>
+          <w:sz w:val="24"/>
+          <w:szCs w:val="24"/>
+        </w:rPr>
+        <w:t>, pp.3</w:t>
+      </w:r>
+      <w:r>
+        <w:rPr>
+          <w:rStyle w:val="selectable"/>
+          <w:rFonts w:ascii="Times New Roman" w:hAnsi="Times New Roman" w:cs="Times New Roman"/>
+          <w:color w:val="000000"/>
+          <w:sz w:val="24"/>
+          <w:szCs w:val="24"/>
+        </w:rPr>
+        <w:t>91</w:t>
+      </w:r>
+      <w:r>
+        <w:rPr>
+          <w:rStyle w:val="selectable"/>
+          <w:rFonts w:ascii="Times New Roman" w:hAnsi="Times New Roman" w:cs="Times New Roman"/>
+          <w:color w:val="000000"/>
+          <w:sz w:val="24"/>
+          <w:szCs w:val="24"/>
+        </w:rPr>
+        <w:t>–</w:t>
+      </w:r>
+      <w:r>
+        <w:rPr>
+          <w:rStyle w:val="selectable"/>
+          <w:rFonts w:ascii="Times New Roman" w:hAnsi="Times New Roman" w:cs="Times New Roman"/>
+          <w:color w:val="000000"/>
+          <w:sz w:val="24"/>
+          <w:szCs w:val="24"/>
+        </w:rPr>
+        <w:t>404</w:t>
+      </w:r>
+      <w:r>
+        <w:rPr>
+          <w:rStyle w:val="selectable"/>
+          <w:rFonts w:ascii="Times New Roman" w:hAnsi="Times New Roman" w:cs="Times New Roman"/>
+          <w:color w:val="000000"/>
+          <w:sz w:val="24"/>
+          <w:szCs w:val="24"/>
+        </w:rPr>
+        <w:t>. Available at: &lt;</w:t>
+      </w:r>
+      <w:r>
+        <w:rPr>
+          <w:rStyle w:val="selectable"/>
+          <w:rFonts w:ascii="Times New Roman" w:hAnsi="Times New Roman" w:cs="Times New Roman"/>
+          <w:color w:val="000000"/>
+          <w:sz w:val="24"/>
+          <w:szCs w:val="24"/>
+        </w:rPr>
+        <w:t>https://www-jstor-org.simsrad.net.ocs.mq.edu.au/stable/25123801?sid=primo</w:t>
+      </w:r>
+      <w:r>
+        <w:rPr>
+          <w:rStyle w:val="selectable"/>
+          <w:rFonts w:ascii="Times New Roman" w:hAnsi="Times New Roman" w:cs="Times New Roman"/>
+          <w:color w:val="000000"/>
+          <w:sz w:val="24"/>
+          <w:szCs w:val="24"/>
+        </w:rPr>
+        <w:t xml:space="preserve">&gt; [Accessed </w:t>
+      </w:r>
+      <w:r>
+        <w:rPr>
+          <w:rStyle w:val="selectable"/>
+          <w:rFonts w:ascii="Times New Roman" w:hAnsi="Times New Roman" w:cs="Times New Roman"/>
+          <w:color w:val="000000"/>
+          <w:sz w:val="24"/>
+          <w:szCs w:val="24"/>
+        </w:rPr>
+        <w:t>20</w:t>
+      </w:r>
+      <w:r>
+        <w:rPr>
+          <w:rStyle w:val="selectable"/>
+          <w:rFonts w:ascii="Times New Roman" w:hAnsi="Times New Roman" w:cs="Times New Roman"/>
+          <w:color w:val="000000"/>
+          <w:sz w:val="24"/>
+          <w:szCs w:val="24"/>
+        </w:rPr>
+        <w:t xml:space="preserve"> December 2021].</w:t>
       </w:r>
     </w:p>
     <w:p>
       <w:pPr>
-        <w:rPr>
-          <w:rStyle w:val="selectable"/>
-          <w:rFonts w:ascii="Times New Roman" w:hAnsi="Times New Roman" w:cs="Times New Roman"/>
-          <w:color w:val="000000"/>
-          <w:sz w:val="24"/>
-          <w:szCs w:val="24"/>
-        </w:rPr>
-      </w:pPr>
-      <w:r>
-        <w:rPr>
-          <w:rStyle w:val="selectable"/>
-          <w:rFonts w:ascii="Times New Roman" w:hAnsi="Times New Roman" w:cs="Times New Roman"/>
-          <w:color w:val="000000"/>
-          <w:sz w:val="24"/>
-          <w:szCs w:val="24"/>
-        </w:rPr>
-        <w:t xml:space="preserve">Frost, J., 2018. CBA chief agreed flaw in broker payment. </w:t>
+        <w:spacing w:line="360" w:lineRule="auto"/>
+        <w:rPr>
+          <w:rFonts w:ascii="Times New Roman" w:hAnsi="Times New Roman" w:cs="Times New Roman"/>
+          <w:color w:val="000000"/>
+          <w:sz w:val="24"/>
+          <w:szCs w:val="24"/>
+        </w:rPr>
+      </w:pPr>
+      <w:r>
+        <w:rPr>
+          <w:rStyle w:val="selectable"/>
+          <w:rFonts w:ascii="Times New Roman" w:hAnsi="Times New Roman" w:cs="Times New Roman"/>
+          <w:color w:val="000000"/>
+          <w:sz w:val="24"/>
+          <w:szCs w:val="24"/>
+        </w:rPr>
+        <w:t xml:space="preserve">Frost, J., 2018. 'Conflicted' brokers help competition. </w:t>
       </w:r>
       <w:r>
         <w:rPr>
@@ -2152,7 +3203,20 @@
           <w:sz w:val="24"/>
           <w:szCs w:val="24"/>
         </w:rPr>
-        <w:t>The Australian Financial Review</w:t>
+        <w:t xml:space="preserve">The Australian Financial </w:t>
+      </w:r>
+      <w:proofErr w:type="gramStart"/>
+      <w:r>
+        <w:rPr>
+          <w:rStyle w:val="selectable"/>
+          <w:rFonts w:ascii="Times New Roman" w:hAnsi="Times New Roman" w:cs="Times New Roman"/>
+          <w:i/>
+          <w:iCs/>
+          <w:color w:val="000000"/>
+          <w:sz w:val="24"/>
+          <w:szCs w:val="24"/>
+        </w:rPr>
+        <w:t>Review</w:t>
       </w:r>
       <w:r>
         <w:rPr>
@@ -2164,26 +3228,28 @@
         </w:rPr>
         <w:t>,.</w:t>
       </w:r>
+      <w:proofErr w:type="gramEnd"/>
     </w:p>
     <w:p>
       <w:pPr>
-        <w:rPr>
-          <w:rStyle w:val="selectable"/>
-          <w:rFonts w:ascii="Times New Roman" w:hAnsi="Times New Roman" w:cs="Times New Roman"/>
-          <w:color w:val="000000"/>
-          <w:sz w:val="24"/>
-          <w:szCs w:val="24"/>
-        </w:rPr>
-      </w:pPr>
-      <w:r>
-        <w:rPr>
-          <w:rStyle w:val="selectable"/>
-          <w:rFonts w:ascii="Times New Roman" w:hAnsi="Times New Roman" w:cs="Times New Roman"/>
-          <w:color w:val="000000"/>
-          <w:sz w:val="24"/>
-          <w:szCs w:val="24"/>
-        </w:rPr>
-        <w:t xml:space="preserve">Hayne, K., 2019. </w:t>
+        <w:spacing w:line="360" w:lineRule="auto"/>
+        <w:rPr>
+          <w:rStyle w:val="selectable"/>
+          <w:rFonts w:ascii="Times New Roman" w:hAnsi="Times New Roman" w:cs="Times New Roman"/>
+          <w:color w:val="000000"/>
+          <w:sz w:val="24"/>
+          <w:szCs w:val="24"/>
+        </w:rPr>
+      </w:pPr>
+      <w:r>
+        <w:rPr>
+          <w:rStyle w:val="selectable"/>
+          <w:rFonts w:ascii="Times New Roman" w:hAnsi="Times New Roman" w:cs="Times New Roman"/>
+          <w:color w:val="000000"/>
+          <w:sz w:val="24"/>
+          <w:szCs w:val="24"/>
+        </w:rPr>
+        <w:t xml:space="preserve">Frost, J., 2018. CBA chief agreed flaw in broker payment. </w:t>
       </w:r>
       <w:r>
         <w:rPr>
@@ -2195,37 +3261,53 @@
           <w:sz w:val="24"/>
           <w:szCs w:val="24"/>
         </w:rPr>
-        <w:t>Royal Commission into Misconduct in the Banking, Superannuation and Financial Services Industry</w:t>
-      </w:r>
-      <w:r>
-        <w:rPr>
-          <w:rStyle w:val="selectable"/>
-          <w:rFonts w:ascii="Times New Roman" w:hAnsi="Times New Roman" w:cs="Times New Roman"/>
-          <w:color w:val="000000"/>
-          <w:sz w:val="24"/>
-          <w:szCs w:val="24"/>
-        </w:rPr>
-        <w:t>. Canberra: Commonwealth of Australia, p.20.</w:t>
-      </w:r>
+        <w:t xml:space="preserve">The Australian Financial </w:t>
+      </w:r>
+      <w:proofErr w:type="gramStart"/>
+      <w:r>
+        <w:rPr>
+          <w:rStyle w:val="selectable"/>
+          <w:rFonts w:ascii="Times New Roman" w:hAnsi="Times New Roman" w:cs="Times New Roman"/>
+          <w:i/>
+          <w:iCs/>
+          <w:color w:val="000000"/>
+          <w:sz w:val="24"/>
+          <w:szCs w:val="24"/>
+        </w:rPr>
+        <w:t>Review</w:t>
+      </w:r>
+      <w:r>
+        <w:rPr>
+          <w:rStyle w:val="selectable"/>
+          <w:rFonts w:ascii="Times New Roman" w:hAnsi="Times New Roman" w:cs="Times New Roman"/>
+          <w:color w:val="000000"/>
+          <w:sz w:val="24"/>
+          <w:szCs w:val="24"/>
+        </w:rPr>
+        <w:t>,.</w:t>
+      </w:r>
+      <w:proofErr w:type="gramEnd"/>
     </w:p>
     <w:p>
       <w:pPr>
-        <w:rPr>
-          <w:rFonts w:ascii="Times New Roman" w:hAnsi="Times New Roman" w:cs="Times New Roman"/>
-          <w:color w:val="000000"/>
-          <w:sz w:val="24"/>
-          <w:szCs w:val="24"/>
-        </w:rPr>
-      </w:pPr>
-      <w:r>
-        <w:rPr>
-          <w:rStyle w:val="selectable"/>
-          <w:rFonts w:ascii="Times New Roman" w:hAnsi="Times New Roman" w:cs="Times New Roman"/>
-          <w:color w:val="000000"/>
-          <w:sz w:val="24"/>
-          <w:szCs w:val="24"/>
-        </w:rPr>
-        <w:t xml:space="preserve">Kane, A., 2019. </w:t>
+        <w:spacing w:line="360" w:lineRule="auto"/>
+        <w:rPr>
+          <w:rStyle w:val="selectable"/>
+          <w:rFonts w:ascii="Times New Roman" w:hAnsi="Times New Roman" w:cs="Times New Roman"/>
+          <w:color w:val="000000"/>
+          <w:sz w:val="24"/>
+          <w:szCs w:val="24"/>
+        </w:rPr>
+      </w:pPr>
+      <w:r>
+        <w:rPr>
+          <w:rStyle w:val="selectable"/>
+          <w:rFonts w:ascii="Times New Roman" w:hAnsi="Times New Roman" w:cs="Times New Roman"/>
+          <w:color w:val="000000"/>
+          <w:sz w:val="24"/>
+          <w:szCs w:val="24"/>
+        </w:rPr>
+        <w:t xml:space="preserve">Hayne, K., 2019. </w:t>
       </w:r>
       <w:r>
         <w:rPr>
@@ -2237,38 +3319,38 @@
           <w:sz w:val="24"/>
           <w:szCs w:val="24"/>
         </w:rPr>
-        <w:t>CBA emails reveal former broker remuneration plans</w:t>
-      </w:r>
-      <w:r>
-        <w:rPr>
-          <w:rStyle w:val="selectable"/>
-          <w:rFonts w:ascii="Times New Roman" w:hAnsi="Times New Roman" w:cs="Times New Roman"/>
-          <w:color w:val="000000"/>
-          <w:sz w:val="24"/>
-          <w:szCs w:val="24"/>
-        </w:rPr>
-        <w:t>. [online] The Advisor. Available at: &lt;https://www.theadviser.com.au/breaking-news/38809-cba-emails-reveal-former-broker-remuneration-plans&gt; [Accessed 16 December 2021].</w:t>
+        <w:t>Royal Commission into Misconduct in the Banking, Superannuation and Financial Services Industry</w:t>
+      </w:r>
+      <w:r>
+        <w:rPr>
+          <w:rStyle w:val="selectable"/>
+          <w:rFonts w:ascii="Times New Roman" w:hAnsi="Times New Roman" w:cs="Times New Roman"/>
+          <w:color w:val="000000"/>
+          <w:sz w:val="24"/>
+          <w:szCs w:val="24"/>
+        </w:rPr>
+        <w:t>. Canberra: Commonwealth of Australia, p.20.</w:t>
       </w:r>
     </w:p>
     <w:p>
       <w:pPr>
-        <w:rPr>
-          <w:rStyle w:val="selectable"/>
-          <w:rFonts w:ascii="Times New Roman" w:hAnsi="Times New Roman" w:cs="Times New Roman"/>
-          <w:color w:val="000000"/>
-          <w:sz w:val="24"/>
-          <w:szCs w:val="24"/>
-        </w:rPr>
-      </w:pPr>
-      <w:r>
-        <w:rPr>
-          <w:rStyle w:val="selectable"/>
-          <w:rFonts w:ascii="Times New Roman" w:hAnsi="Times New Roman" w:cs="Times New Roman"/>
-          <w:color w:val="000000"/>
-          <w:sz w:val="24"/>
-          <w:szCs w:val="24"/>
-        </w:rPr>
-        <w:t xml:space="preserve">North, G., 2015. Regulation governing the provision of credit assistance and financial advice in Australia. </w:t>
+        <w:spacing w:line="360" w:lineRule="auto"/>
+        <w:rPr>
+          <w:rFonts w:ascii="Times New Roman" w:hAnsi="Times New Roman" w:cs="Times New Roman"/>
+          <w:color w:val="000000"/>
+          <w:sz w:val="24"/>
+          <w:szCs w:val="24"/>
+        </w:rPr>
+      </w:pPr>
+      <w:r>
+        <w:rPr>
+          <w:rStyle w:val="selectable"/>
+          <w:rFonts w:ascii="Times New Roman" w:hAnsi="Times New Roman" w:cs="Times New Roman"/>
+          <w:color w:val="000000"/>
+          <w:sz w:val="24"/>
+          <w:szCs w:val="24"/>
+        </w:rPr>
+        <w:t xml:space="preserve">Kane, A., 2019. </w:t>
       </w:r>
       <w:r>
         <w:rPr>
@@ -2280,38 +3362,39 @@
           <w:sz w:val="24"/>
           <w:szCs w:val="24"/>
         </w:rPr>
-        <w:t>Federal Law Review</w:t>
-      </w:r>
-      <w:r>
-        <w:rPr>
-          <w:rStyle w:val="selectable"/>
-          <w:rFonts w:ascii="Times New Roman" w:hAnsi="Times New Roman" w:cs="Times New Roman"/>
-          <w:color w:val="000000"/>
-          <w:sz w:val="24"/>
-          <w:szCs w:val="24"/>
-        </w:rPr>
-        <w:t>, [online] 43(3), pp.369–396. Available at: &lt;https://doi.org/10.1177/0067205X1504300302&gt; [Accessed 16 December 2021].</w:t>
+        <w:t>CBA emails reveal former broker remuneration plans</w:t>
+      </w:r>
+      <w:r>
+        <w:rPr>
+          <w:rStyle w:val="selectable"/>
+          <w:rFonts w:ascii="Times New Roman" w:hAnsi="Times New Roman" w:cs="Times New Roman"/>
+          <w:color w:val="000000"/>
+          <w:sz w:val="24"/>
+          <w:szCs w:val="24"/>
+        </w:rPr>
+        <w:t>. [online] The Advisor. Available at: &lt;https://www.theadviser.com.au/breaking-news/38809-cba-emails-reveal-former-broker-remuneration-plans&gt; [Accessed 16 December 2021].</w:t>
       </w:r>
     </w:p>
     <w:p>
       <w:pPr>
-        <w:rPr>
-          <w:rStyle w:val="selectable"/>
-          <w:rFonts w:ascii="Times New Roman" w:hAnsi="Times New Roman" w:cs="Times New Roman"/>
-          <w:color w:val="000000"/>
-          <w:sz w:val="24"/>
-          <w:szCs w:val="24"/>
-        </w:rPr>
-      </w:pPr>
-      <w:r>
-        <w:rPr>
-          <w:rStyle w:val="selectable"/>
-          <w:rFonts w:ascii="Times New Roman" w:hAnsi="Times New Roman" w:cs="Times New Roman"/>
-          <w:color w:val="000000"/>
-          <w:sz w:val="24"/>
-          <w:szCs w:val="24"/>
-        </w:rPr>
-        <w:t xml:space="preserve">Parliament of Australia, 2019. </w:t>
+        <w:spacing w:line="360" w:lineRule="auto"/>
+        <w:rPr>
+          <w:rStyle w:val="selectable"/>
+          <w:rFonts w:ascii="Times New Roman" w:hAnsi="Times New Roman" w:cs="Times New Roman"/>
+          <w:color w:val="000000"/>
+          <w:sz w:val="24"/>
+          <w:szCs w:val="24"/>
+        </w:rPr>
+      </w:pPr>
+      <w:r>
+        <w:rPr>
+          <w:rStyle w:val="selectable"/>
+          <w:rFonts w:ascii="Times New Roman" w:hAnsi="Times New Roman" w:cs="Times New Roman"/>
+          <w:color w:val="000000"/>
+          <w:sz w:val="24"/>
+          <w:szCs w:val="24"/>
+        </w:rPr>
+        <w:t xml:space="preserve">North, G., 2015. Regulation governing the provision of credit assistance and financial advice in Australia. </w:t>
       </w:r>
       <w:r>
         <w:rPr>
@@ -2323,38 +3406,39 @@
           <w:sz w:val="24"/>
           <w:szCs w:val="24"/>
         </w:rPr>
-        <w:t>Review of the Four Major Banks</w:t>
-      </w:r>
-      <w:r>
-        <w:rPr>
-          <w:rStyle w:val="selectable"/>
-          <w:rFonts w:ascii="Times New Roman" w:hAnsi="Times New Roman" w:cs="Times New Roman"/>
-          <w:color w:val="000000"/>
-          <w:sz w:val="24"/>
-          <w:szCs w:val="24"/>
-        </w:rPr>
-        <w:t>. Commonwealth Bank of Australia. [online] Canberra: Parliament of Australia, p.1. Available at: &lt;https://www.aph.gov.au/Parliamentary_Business/Committees/House/Economics/FourMajorBanksReview4/Report&gt; [Accessed 18 December 2021].</w:t>
+        <w:t>Federal Law Review</w:t>
+      </w:r>
+      <w:r>
+        <w:rPr>
+          <w:rStyle w:val="selectable"/>
+          <w:rFonts w:ascii="Times New Roman" w:hAnsi="Times New Roman" w:cs="Times New Roman"/>
+          <w:color w:val="000000"/>
+          <w:sz w:val="24"/>
+          <w:szCs w:val="24"/>
+        </w:rPr>
+        <w:t>, [online] 43(3), pp.369–396. Available at: &lt;https://doi.org/10.1177/0067205X1504300302&gt; [Accessed 16 December 2021].</w:t>
       </w:r>
     </w:p>
     <w:p>
       <w:pPr>
-        <w:rPr>
-          <w:rStyle w:val="selectable"/>
-          <w:rFonts w:ascii="Times New Roman" w:hAnsi="Times New Roman" w:cs="Times New Roman"/>
-          <w:color w:val="000000"/>
-          <w:sz w:val="24"/>
-          <w:szCs w:val="24"/>
-        </w:rPr>
-      </w:pPr>
-      <w:r>
-        <w:rPr>
-          <w:rStyle w:val="selectable"/>
-          <w:rFonts w:ascii="Times New Roman" w:hAnsi="Times New Roman" w:cs="Times New Roman"/>
-          <w:color w:val="000000"/>
-          <w:sz w:val="24"/>
-          <w:szCs w:val="24"/>
-        </w:rPr>
-        <w:t xml:space="preserve">Schroeder, K., 2019. </w:t>
+        <w:spacing w:line="360" w:lineRule="auto"/>
+        <w:rPr>
+          <w:rStyle w:val="selectable"/>
+          <w:rFonts w:ascii="Times New Roman" w:hAnsi="Times New Roman" w:cs="Times New Roman"/>
+          <w:color w:val="000000"/>
+          <w:sz w:val="24"/>
+          <w:szCs w:val="24"/>
+        </w:rPr>
+      </w:pPr>
+      <w:r>
+        <w:rPr>
+          <w:rStyle w:val="selectable"/>
+          <w:rFonts w:ascii="Times New Roman" w:hAnsi="Times New Roman" w:cs="Times New Roman"/>
+          <w:color w:val="000000"/>
+          <w:sz w:val="24"/>
+          <w:szCs w:val="24"/>
+        </w:rPr>
+        <w:t xml:space="preserve">Parliament of Australia, 2019. </w:t>
       </w:r>
       <w:r>
         <w:rPr>
@@ -2366,38 +3450,39 @@
           <w:sz w:val="24"/>
           <w:szCs w:val="24"/>
         </w:rPr>
-        <w:t>3 Reasons Why Business Ethics Is Important</w:t>
-      </w:r>
-      <w:r>
-        <w:rPr>
-          <w:rStyle w:val="selectable"/>
-          <w:rFonts w:ascii="Times New Roman" w:hAnsi="Times New Roman" w:cs="Times New Roman"/>
-          <w:color w:val="000000"/>
-          <w:sz w:val="24"/>
-          <w:szCs w:val="24"/>
-        </w:rPr>
-        <w:t>. [online] University of Redlands. Available at: &lt;https://www.redlands.edu/study/schools-and-centers/business/sbblog/2019/may-2019/3-reasons-why-business-ethics-important/&gt; [Accessed 18 December 2021].</w:t>
+        <w:t>Review of the Four Major Banks</w:t>
+      </w:r>
+      <w:r>
+        <w:rPr>
+          <w:rStyle w:val="selectable"/>
+          <w:rFonts w:ascii="Times New Roman" w:hAnsi="Times New Roman" w:cs="Times New Roman"/>
+          <w:color w:val="000000"/>
+          <w:sz w:val="24"/>
+          <w:szCs w:val="24"/>
+        </w:rPr>
+        <w:t>. Commonwealth Bank of Australia. [online] Canberra: Parliament of Australia, p.1. Available at: &lt;https://www.aph.gov.au/Parliamentary_Business/Committees/House/Economics/FourMajorBanksReview4/Report&gt; [Accessed 18 December 2021].</w:t>
       </w:r>
     </w:p>
     <w:p>
       <w:pPr>
-        <w:rPr>
-          <w:rStyle w:val="selectable"/>
-          <w:rFonts w:ascii="Times New Roman" w:hAnsi="Times New Roman" w:cs="Times New Roman"/>
-          <w:color w:val="000000"/>
-          <w:sz w:val="24"/>
-          <w:szCs w:val="24"/>
-        </w:rPr>
-      </w:pPr>
-      <w:r>
-        <w:rPr>
-          <w:rStyle w:val="selectable"/>
-          <w:rFonts w:ascii="Times New Roman" w:hAnsi="Times New Roman" w:cs="Times New Roman"/>
-          <w:color w:val="000000"/>
-          <w:sz w:val="24"/>
-          <w:szCs w:val="24"/>
-        </w:rPr>
-        <w:t xml:space="preserve">Taylor, M., 2017. </w:t>
+        <w:spacing w:line="360" w:lineRule="auto"/>
+        <w:rPr>
+          <w:rStyle w:val="selectable"/>
+          <w:rFonts w:ascii="Times New Roman" w:hAnsi="Times New Roman" w:cs="Times New Roman"/>
+          <w:color w:val="000000"/>
+          <w:sz w:val="24"/>
+          <w:szCs w:val="24"/>
+        </w:rPr>
+      </w:pPr>
+      <w:r>
+        <w:rPr>
+          <w:rStyle w:val="selectable"/>
+          <w:rFonts w:ascii="Times New Roman" w:hAnsi="Times New Roman" w:cs="Times New Roman"/>
+          <w:color w:val="000000"/>
+          <w:sz w:val="24"/>
+          <w:szCs w:val="24"/>
+        </w:rPr>
+        <w:t xml:space="preserve">Schroeder, K., 2019. </w:t>
       </w:r>
       <w:r>
         <w:rPr>
@@ -2409,21 +3494,101 @@
           <w:sz w:val="24"/>
           <w:szCs w:val="24"/>
         </w:rPr>
-        <w:t>Are mortgage brokers facing their own FOFA moment?</w:t>
-      </w:r>
-      <w:r>
-        <w:rPr>
-          <w:rStyle w:val="selectable"/>
-          <w:rFonts w:ascii="Times New Roman" w:hAnsi="Times New Roman" w:cs="Times New Roman"/>
-          <w:color w:val="000000"/>
-          <w:sz w:val="24"/>
-          <w:szCs w:val="24"/>
-        </w:rPr>
-        <w:t>. [online] Money Management. Available at: &lt;https://www.moneymanagement.com.au/news/policy-regulation/are-mortgage-brokers-facing-their-own-fofa-moment&gt; [Accessed 16 December 2021].</w:t>
+        <w:t>3 Reasons Why Business Ethics Is Important</w:t>
+      </w:r>
+      <w:r>
+        <w:rPr>
+          <w:rStyle w:val="selectable"/>
+          <w:rFonts w:ascii="Times New Roman" w:hAnsi="Times New Roman" w:cs="Times New Roman"/>
+          <w:color w:val="000000"/>
+          <w:sz w:val="24"/>
+          <w:szCs w:val="24"/>
+        </w:rPr>
+        <w:t>. [online] University of Redlands. Available at: &lt;https://www.redlands.edu/study/schools-and-centers/business/sbblog/2019/may-2019/3-reasons-why-business-ethics-important/&gt; [Accessed 18 December 2021].</w:t>
       </w:r>
     </w:p>
     <w:p>
       <w:pPr>
+        <w:spacing w:line="360" w:lineRule="auto"/>
+        <w:rPr>
+          <w:rStyle w:val="selectable"/>
+          <w:rFonts w:ascii="Times New Roman" w:hAnsi="Times New Roman" w:cs="Times New Roman"/>
+          <w:color w:val="000000"/>
+          <w:sz w:val="24"/>
+          <w:szCs w:val="24"/>
+        </w:rPr>
+      </w:pPr>
+      <w:r>
+        <w:rPr>
+          <w:rStyle w:val="selectable"/>
+          <w:rFonts w:ascii="Times New Roman" w:hAnsi="Times New Roman" w:cs="Times New Roman"/>
+          <w:color w:val="000000"/>
+          <w:sz w:val="24"/>
+          <w:szCs w:val="24"/>
+        </w:rPr>
+        <w:t xml:space="preserve">Taylor, M., 2017. </w:t>
+      </w:r>
+      <w:r>
+        <w:rPr>
+          <w:rStyle w:val="selectable"/>
+          <w:rFonts w:ascii="Times New Roman" w:hAnsi="Times New Roman" w:cs="Times New Roman"/>
+          <w:i/>
+          <w:iCs/>
+          <w:color w:val="000000"/>
+          <w:sz w:val="24"/>
+          <w:szCs w:val="24"/>
+        </w:rPr>
+        <w:t xml:space="preserve">Are mortgage brokers facing their own FOFA </w:t>
+      </w:r>
+      <w:proofErr w:type="gramStart"/>
+      <w:r>
+        <w:rPr>
+          <w:rStyle w:val="selectable"/>
+          <w:rFonts w:ascii="Times New Roman" w:hAnsi="Times New Roman" w:cs="Times New Roman"/>
+          <w:i/>
+          <w:iCs/>
+          <w:color w:val="000000"/>
+          <w:sz w:val="24"/>
+          <w:szCs w:val="24"/>
+        </w:rPr>
+        <w:t>moment?</w:t>
+      </w:r>
+      <w:r>
+        <w:rPr>
+          <w:rStyle w:val="selectable"/>
+          <w:rFonts w:ascii="Times New Roman" w:hAnsi="Times New Roman" w:cs="Times New Roman"/>
+          <w:color w:val="000000"/>
+          <w:sz w:val="24"/>
+          <w:szCs w:val="24"/>
+        </w:rPr>
+        <w:t>.</w:t>
+      </w:r>
+      <w:proofErr w:type="gramEnd"/>
+      <w:r>
+        <w:rPr>
+          <w:rStyle w:val="selectable"/>
+          <w:rFonts w:ascii="Times New Roman" w:hAnsi="Times New Roman" w:cs="Times New Roman"/>
+          <w:color w:val="000000"/>
+          <w:sz w:val="24"/>
+          <w:szCs w:val="24"/>
+        </w:rPr>
+        <w:t xml:space="preserve"> [online] Money Management. Available at: &lt;https://www.moneymanagement.com.au/news/policy-</w:t>
+      </w:r>
+      <w:r>
+        <w:rPr>
+          <w:rStyle w:val="selectable"/>
+          <w:rFonts w:ascii="Times New Roman" w:hAnsi="Times New Roman" w:cs="Times New Roman"/>
+          <w:color w:val="000000"/>
+          <w:sz w:val="24"/>
+          <w:szCs w:val="24"/>
+        </w:rPr>
+        <w:lastRenderedPageBreak/>
+        <w:t>regulation/are-mortgage-brokers-facing-their-own-fofa-moment&gt; [Accessed 16 December 2021].</w:t>
+      </w:r>
+    </w:p>
+    <w:p>
+      <w:pPr>
+        <w:spacing w:line="360" w:lineRule="auto"/>
         <w:rPr>
           <w:rFonts w:ascii="Times New Roman" w:hAnsi="Times New Roman" w:cs="Times New Roman"/>
           <w:color w:val="4472C4" w:themeColor="accent1"/>

</xml_diff>